<commit_message>
post request works completely
</commit_message>
<xml_diff>
--- a/steps.docx
+++ b/steps.docx
@@ -1557,29 +1557,29 @@
           <w:szCs w:val="27"/>
           <w14:ligatures w14:val="none"/>
         </w:rPr>
+        <w:t>RAG Chain Implementation (15 steps)</w:t>
+      </w:r>
+    </w:p>
+    <w:p>
+      <w:pPr>
+        <w:numPr>
+          <w:ilvl w:val="0"/>
+          <w:numId w:val="4"/>
+        </w:numPr>
+        <w:spacing w:before="100" w:beforeAutospacing="1" w:after="100" w:afterAutospacing="1" w:line="240" w:lineRule="auto"/>
+        <w:rPr>
+          <w:rFonts w:ascii="Times New Roman" w:eastAsia="Times New Roman" w:hAnsi="Times New Roman" w:cs="Times New Roman"/>
+          <w:kern w:val="0"/>
+          <w14:ligatures w14:val="none"/>
+        </w:rPr>
+      </w:pPr>
+      <w:r>
+        <w:rPr>
+          <w:rFonts w:ascii="Times New Roman" w:eastAsia="Times New Roman" w:hAnsi="Times New Roman" w:cs="Times New Roman"/>
+          <w:kern w:val="0"/>
+          <w14:ligatures w14:val="none"/>
+        </w:rPr>
         <w:lastRenderedPageBreak/>
-        <w:t>RAG Chain Implementation (15 steps)</w:t>
-      </w:r>
-    </w:p>
-    <w:p>
-      <w:pPr>
-        <w:numPr>
-          <w:ilvl w:val="0"/>
-          <w:numId w:val="4"/>
-        </w:numPr>
-        <w:spacing w:before="100" w:beforeAutospacing="1" w:after="100" w:afterAutospacing="1" w:line="240" w:lineRule="auto"/>
-        <w:rPr>
-          <w:rFonts w:ascii="Times New Roman" w:eastAsia="Times New Roman" w:hAnsi="Times New Roman" w:cs="Times New Roman"/>
-          <w:kern w:val="0"/>
-          <w14:ligatures w14:val="none"/>
-        </w:rPr>
-      </w:pPr>
-      <w:r>
-        <w:rPr>
-          <w:rFonts w:ascii="Times New Roman" w:eastAsia="Times New Roman" w:hAnsi="Times New Roman" w:cs="Times New Roman"/>
-          <w:kern w:val="0"/>
-          <w14:ligatures w14:val="none"/>
-        </w:rPr>
         <w:t xml:space="preserve">Setup </w:t>
       </w:r>
       <w:proofErr w:type="spellStart"/>
@@ -2648,7 +2648,6 @@
           <w:kern w:val="0"/>
           <w14:ligatures w14:val="none"/>
         </w:rPr>
-        <w:lastRenderedPageBreak/>
         <w:t>Save chat history locally (optional)</w:t>
       </w:r>
     </w:p>
@@ -2742,6 +2741,7 @@
           <w:szCs w:val="27"/>
           <w14:ligatures w14:val="none"/>
         </w:rPr>
+        <w:lastRenderedPageBreak/>
         <w:t>Integration &amp; Testing (10 steps)</w:t>
       </w:r>
     </w:p>
@@ -3401,6 +3401,1852 @@
           <w14:ligatures w14:val="none"/>
         </w:rPr>
         <w:t>Explore adding features: user accounts, analytics, multilingual support</w:t>
+      </w:r>
+    </w:p>
+    <w:p>
+      <w:pPr>
+        <w:rPr>
+          <w:rFonts w:ascii="Times New Roman" w:hAnsi="Times New Roman" w:cs="Times New Roman"/>
+        </w:rPr>
+      </w:pPr>
+    </w:p>
+    <w:p>
+      <w:pPr>
+        <w:rPr>
+          <w:rFonts w:ascii="Times New Roman" w:hAnsi="Times New Roman" w:cs="Times New Roman"/>
+        </w:rPr>
+      </w:pPr>
+    </w:p>
+    <w:p>
+      <w:pPr>
+        <w:rPr>
+          <w:rFonts w:ascii="Times New Roman" w:hAnsi="Times New Roman" w:cs="Times New Roman"/>
+        </w:rPr>
+      </w:pPr>
+    </w:p>
+    <w:p>
+      <w:pPr>
+        <w:rPr>
+          <w:rFonts w:ascii="Times New Roman" w:hAnsi="Times New Roman" w:cs="Times New Roman"/>
+        </w:rPr>
+      </w:pPr>
+    </w:p>
+    <w:p>
+      <w:pPr>
+        <w:rPr>
+          <w:rFonts w:ascii="Times New Roman" w:hAnsi="Times New Roman" w:cs="Times New Roman"/>
+        </w:rPr>
+      </w:pPr>
+    </w:p>
+    <w:p>
+      <w:pPr>
+        <w:rPr>
+          <w:rFonts w:ascii="Times New Roman" w:hAnsi="Times New Roman" w:cs="Times New Roman"/>
+        </w:rPr>
+      </w:pPr>
+    </w:p>
+    <w:p>
+      <w:pPr>
+        <w:rPr>
+          <w:rFonts w:ascii="Times New Roman" w:hAnsi="Times New Roman" w:cs="Times New Roman"/>
+        </w:rPr>
+      </w:pPr>
+    </w:p>
+    <w:p>
+      <w:pPr>
+        <w:spacing w:before="100" w:beforeAutospacing="1" w:after="100" w:afterAutospacing="1" w:line="240" w:lineRule="auto"/>
+        <w:outlineLvl w:val="2"/>
+        <w:rPr>
+          <w:rFonts w:ascii="Times New Roman" w:eastAsia="Times New Roman" w:hAnsi="Times New Roman" w:cs="Times New Roman"/>
+          <w:b/>
+          <w:bCs/>
+          <w:kern w:val="0"/>
+          <w:sz w:val="27"/>
+          <w:szCs w:val="27"/>
+          <w14:ligatures w14:val="none"/>
+        </w:rPr>
+      </w:pPr>
+      <w:r>
+        <w:rPr>
+          <w:rFonts w:ascii="Times New Roman" w:eastAsia="Times New Roman" w:hAnsi="Times New Roman" w:cs="Times New Roman"/>
+          <w:b/>
+          <w:bCs/>
+          <w:kern w:val="0"/>
+          <w:sz w:val="27"/>
+          <w:szCs w:val="27"/>
+          <w14:ligatures w14:val="none"/>
+        </w:rPr>
+        <w:lastRenderedPageBreak/>
+        <w:t>Setup &amp; Imports (5 steps)</w:t>
+      </w:r>
+    </w:p>
+    <w:p>
+      <w:pPr>
+        <w:numPr>
+          <w:ilvl w:val="0"/>
+          <w:numId w:val="10"/>
+        </w:numPr>
+        <w:spacing w:before="100" w:beforeAutospacing="1" w:after="100" w:afterAutospacing="1" w:line="240" w:lineRule="auto"/>
+        <w:rPr>
+          <w:rFonts w:ascii="Times New Roman" w:eastAsia="Times New Roman" w:hAnsi="Times New Roman" w:cs="Times New Roman"/>
+          <w:kern w:val="0"/>
+          <w14:ligatures w14:val="none"/>
+        </w:rPr>
+      </w:pPr>
+      <w:r>
+        <w:rPr>
+          <w:rFonts w:ascii="Times New Roman" w:eastAsia="Times New Roman" w:hAnsi="Times New Roman" w:cs="Times New Roman"/>
+          <w:kern w:val="0"/>
+          <w14:ligatures w14:val="none"/>
+        </w:rPr>
+        <w:t xml:space="preserve">Import </w:t>
+      </w:r>
+      <w:proofErr w:type="spellStart"/>
+      <w:r>
+        <w:rPr>
+          <w:rFonts w:ascii="Courier New" w:eastAsia="Times New Roman" w:hAnsi="Courier New" w:cs="Courier New"/>
+          <w:kern w:val="0"/>
+          <w:sz w:val="20"/>
+          <w:szCs w:val="20"/>
+          <w14:ligatures w14:val="none"/>
+        </w:rPr>
+        <w:t>FastAPI</w:t>
+      </w:r>
+      <w:proofErr w:type="spellEnd"/>
+      <w:r>
+        <w:rPr>
+          <w:rFonts w:ascii="Times New Roman" w:eastAsia="Times New Roman" w:hAnsi="Times New Roman" w:cs="Times New Roman"/>
+          <w:kern w:val="0"/>
+          <w14:ligatures w14:val="none"/>
+        </w:rPr>
+        <w:t xml:space="preserve"> and create app instance.</w:t>
+      </w:r>
+    </w:p>
+    <w:p>
+      <w:pPr>
+        <w:numPr>
+          <w:ilvl w:val="0"/>
+          <w:numId w:val="10"/>
+        </w:numPr>
+        <w:spacing w:before="100" w:beforeAutospacing="1" w:after="100" w:afterAutospacing="1" w:line="240" w:lineRule="auto"/>
+        <w:rPr>
+          <w:rFonts w:ascii="Times New Roman" w:eastAsia="Times New Roman" w:hAnsi="Times New Roman" w:cs="Times New Roman"/>
+          <w:kern w:val="0"/>
+          <w14:ligatures w14:val="none"/>
+        </w:rPr>
+      </w:pPr>
+      <w:r>
+        <w:rPr>
+          <w:rFonts w:ascii="Times New Roman" w:eastAsia="Times New Roman" w:hAnsi="Times New Roman" w:cs="Times New Roman"/>
+          <w:kern w:val="0"/>
+          <w14:ligatures w14:val="none"/>
+        </w:rPr>
+        <w:t xml:space="preserve">Import </w:t>
+      </w:r>
+      <w:proofErr w:type="spellStart"/>
+      <w:r>
+        <w:rPr>
+          <w:rFonts w:ascii="Courier New" w:eastAsia="Times New Roman" w:hAnsi="Courier New" w:cs="Courier New"/>
+          <w:kern w:val="0"/>
+          <w:sz w:val="20"/>
+          <w:szCs w:val="20"/>
+          <w14:ligatures w14:val="none"/>
+        </w:rPr>
+        <w:t>load_dotenv</w:t>
+      </w:r>
+      <w:proofErr w:type="spellEnd"/>
+      <w:r>
+        <w:rPr>
+          <w:rFonts w:ascii="Times New Roman" w:eastAsia="Times New Roman" w:hAnsi="Times New Roman" w:cs="Times New Roman"/>
+          <w:kern w:val="0"/>
+          <w14:ligatures w14:val="none"/>
+        </w:rPr>
+        <w:t xml:space="preserve"> and load environment variables.</w:t>
+      </w:r>
+    </w:p>
+    <w:p>
+      <w:pPr>
+        <w:numPr>
+          <w:ilvl w:val="0"/>
+          <w:numId w:val="10"/>
+        </w:numPr>
+        <w:spacing w:before="100" w:beforeAutospacing="1" w:after="100" w:afterAutospacing="1" w:line="240" w:lineRule="auto"/>
+        <w:rPr>
+          <w:rFonts w:ascii="Times New Roman" w:eastAsia="Times New Roman" w:hAnsi="Times New Roman" w:cs="Times New Roman"/>
+          <w:kern w:val="0"/>
+          <w14:ligatures w14:val="none"/>
+        </w:rPr>
+      </w:pPr>
+      <w:r>
+        <w:rPr>
+          <w:rFonts w:ascii="Times New Roman" w:eastAsia="Times New Roman" w:hAnsi="Times New Roman" w:cs="Times New Roman"/>
+          <w:kern w:val="0"/>
+          <w14:ligatures w14:val="none"/>
+        </w:rPr>
+        <w:t xml:space="preserve">Import </w:t>
+      </w:r>
+      <w:proofErr w:type="spellStart"/>
+      <w:r>
+        <w:rPr>
+          <w:rFonts w:ascii="Courier New" w:eastAsia="Times New Roman" w:hAnsi="Courier New" w:cs="Courier New"/>
+          <w:kern w:val="0"/>
+          <w:sz w:val="20"/>
+          <w:szCs w:val="20"/>
+          <w14:ligatures w14:val="none"/>
+        </w:rPr>
+        <w:t>os</w:t>
+      </w:r>
+      <w:proofErr w:type="spellEnd"/>
+      <w:r>
+        <w:rPr>
+          <w:rFonts w:ascii="Times New Roman" w:eastAsia="Times New Roman" w:hAnsi="Times New Roman" w:cs="Times New Roman"/>
+          <w:kern w:val="0"/>
+          <w14:ligatures w14:val="none"/>
+        </w:rPr>
+        <w:t xml:space="preserve"> for environment variable access.</w:t>
+      </w:r>
+    </w:p>
+    <w:p>
+      <w:pPr>
+        <w:numPr>
+          <w:ilvl w:val="0"/>
+          <w:numId w:val="10"/>
+        </w:numPr>
+        <w:spacing w:before="100" w:beforeAutospacing="1" w:after="100" w:afterAutospacing="1" w:line="240" w:lineRule="auto"/>
+        <w:rPr>
+          <w:rFonts w:ascii="Times New Roman" w:eastAsia="Times New Roman" w:hAnsi="Times New Roman" w:cs="Times New Roman"/>
+          <w:kern w:val="0"/>
+          <w14:ligatures w14:val="none"/>
+        </w:rPr>
+      </w:pPr>
+      <w:r>
+        <w:rPr>
+          <w:rFonts w:ascii="Times New Roman" w:eastAsia="Times New Roman" w:hAnsi="Times New Roman" w:cs="Times New Roman"/>
+          <w:kern w:val="0"/>
+          <w14:ligatures w14:val="none"/>
+        </w:rPr>
+        <w:t xml:space="preserve">Import necessary </w:t>
+      </w:r>
+      <w:proofErr w:type="spellStart"/>
+      <w:r>
+        <w:rPr>
+          <w:rFonts w:ascii="Times New Roman" w:eastAsia="Times New Roman" w:hAnsi="Times New Roman" w:cs="Times New Roman"/>
+          <w:kern w:val="0"/>
+          <w14:ligatures w14:val="none"/>
+        </w:rPr>
+        <w:t>LangChain</w:t>
+      </w:r>
+      <w:proofErr w:type="spellEnd"/>
+      <w:r>
+        <w:rPr>
+          <w:rFonts w:ascii="Times New Roman" w:eastAsia="Times New Roman" w:hAnsi="Times New Roman" w:cs="Times New Roman"/>
+          <w:kern w:val="0"/>
+          <w14:ligatures w14:val="none"/>
+        </w:rPr>
+        <w:t xml:space="preserve"> modules (chains, embeddings, </w:t>
+      </w:r>
+      <w:proofErr w:type="spellStart"/>
+      <w:r>
+        <w:rPr>
+          <w:rFonts w:ascii="Times New Roman" w:eastAsia="Times New Roman" w:hAnsi="Times New Roman" w:cs="Times New Roman"/>
+          <w:kern w:val="0"/>
+          <w14:ligatures w14:val="none"/>
+        </w:rPr>
+        <w:t>vectorstores</w:t>
+      </w:r>
+      <w:proofErr w:type="spellEnd"/>
+      <w:r>
+        <w:rPr>
+          <w:rFonts w:ascii="Times New Roman" w:eastAsia="Times New Roman" w:hAnsi="Times New Roman" w:cs="Times New Roman"/>
+          <w:kern w:val="0"/>
+          <w14:ligatures w14:val="none"/>
+        </w:rPr>
+        <w:t>).</w:t>
+      </w:r>
+    </w:p>
+    <w:p>
+      <w:pPr>
+        <w:numPr>
+          <w:ilvl w:val="0"/>
+          <w:numId w:val="10"/>
+        </w:numPr>
+        <w:spacing w:before="100" w:beforeAutospacing="1" w:after="100" w:afterAutospacing="1" w:line="240" w:lineRule="auto"/>
+        <w:rPr>
+          <w:rFonts w:ascii="Times New Roman" w:eastAsia="Times New Roman" w:hAnsi="Times New Roman" w:cs="Times New Roman"/>
+          <w:kern w:val="0"/>
+          <w14:ligatures w14:val="none"/>
+        </w:rPr>
+      </w:pPr>
+      <w:r>
+        <w:rPr>
+          <w:rFonts w:ascii="Times New Roman" w:eastAsia="Times New Roman" w:hAnsi="Times New Roman" w:cs="Times New Roman"/>
+          <w:kern w:val="0"/>
+          <w14:ligatures w14:val="none"/>
+        </w:rPr>
+        <w:t xml:space="preserve">Import Chroma </w:t>
+      </w:r>
+      <w:proofErr w:type="spellStart"/>
+      <w:r>
+        <w:rPr>
+          <w:rFonts w:ascii="Times New Roman" w:eastAsia="Times New Roman" w:hAnsi="Times New Roman" w:cs="Times New Roman"/>
+          <w:kern w:val="0"/>
+          <w14:ligatures w14:val="none"/>
+        </w:rPr>
+        <w:t>vectorstore</w:t>
+      </w:r>
+      <w:proofErr w:type="spellEnd"/>
+      <w:r>
+        <w:rPr>
+          <w:rFonts w:ascii="Times New Roman" w:eastAsia="Times New Roman" w:hAnsi="Times New Roman" w:cs="Times New Roman"/>
+          <w:kern w:val="0"/>
+          <w14:ligatures w14:val="none"/>
+        </w:rPr>
+        <w:t xml:space="preserve"> client.</w:t>
+      </w:r>
+    </w:p>
+    <w:p>
+      <w:pPr>
+        <w:spacing w:after="0" w:line="240" w:lineRule="auto"/>
+        <w:rPr>
+          <w:rFonts w:ascii="Times New Roman" w:eastAsia="Times New Roman" w:hAnsi="Times New Roman" w:cs="Times New Roman"/>
+          <w:kern w:val="0"/>
+          <w14:ligatures w14:val="none"/>
+        </w:rPr>
+      </w:pPr>
+    </w:p>
+    <w:p>
+      <w:pPr>
+        <w:spacing w:before="100" w:beforeAutospacing="1" w:after="100" w:afterAutospacing="1" w:line="240" w:lineRule="auto"/>
+        <w:outlineLvl w:val="2"/>
+        <w:rPr>
+          <w:rFonts w:ascii="Times New Roman" w:eastAsia="Times New Roman" w:hAnsi="Times New Roman" w:cs="Times New Roman"/>
+          <w:b/>
+          <w:bCs/>
+          <w:kern w:val="0"/>
+          <w:sz w:val="27"/>
+          <w:szCs w:val="27"/>
+          <w14:ligatures w14:val="none"/>
+        </w:rPr>
+      </w:pPr>
+      <w:r>
+        <w:rPr>
+          <w:rFonts w:ascii="Times New Roman" w:eastAsia="Times New Roman" w:hAnsi="Times New Roman" w:cs="Times New Roman"/>
+          <w:b/>
+          <w:bCs/>
+          <w:kern w:val="0"/>
+          <w:sz w:val="27"/>
+          <w:szCs w:val="27"/>
+          <w14:ligatures w14:val="none"/>
+        </w:rPr>
+        <w:t>API Keys &amp; Config (5 steps)</w:t>
+      </w:r>
+    </w:p>
+    <w:p>
+      <w:pPr>
+        <w:numPr>
+          <w:ilvl w:val="0"/>
+          <w:numId w:val="11"/>
+        </w:numPr>
+        <w:spacing w:before="100" w:beforeAutospacing="1" w:after="100" w:afterAutospacing="1" w:line="240" w:lineRule="auto"/>
+        <w:rPr>
+          <w:rFonts w:ascii="Times New Roman" w:eastAsia="Times New Roman" w:hAnsi="Times New Roman" w:cs="Times New Roman"/>
+          <w:kern w:val="0"/>
+          <w14:ligatures w14:val="none"/>
+        </w:rPr>
+      </w:pPr>
+      <w:r>
+        <w:rPr>
+          <w:rFonts w:ascii="Times New Roman" w:eastAsia="Times New Roman" w:hAnsi="Times New Roman" w:cs="Times New Roman"/>
+          <w:kern w:val="0"/>
+          <w14:ligatures w14:val="none"/>
+        </w:rPr>
+        <w:t xml:space="preserve">Load Gemini API key </w:t>
+      </w:r>
+      <w:proofErr w:type="gramStart"/>
+      <w:r>
+        <w:rPr>
+          <w:rFonts w:ascii="Times New Roman" w:eastAsia="Times New Roman" w:hAnsi="Times New Roman" w:cs="Times New Roman"/>
+          <w:kern w:val="0"/>
+          <w14:ligatures w14:val="none"/>
+        </w:rPr>
+        <w:t xml:space="preserve">from </w:t>
+      </w:r>
+      <w:r>
+        <w:rPr>
+          <w:rFonts w:ascii="Courier New" w:eastAsia="Times New Roman" w:hAnsi="Courier New" w:cs="Courier New"/>
+          <w:kern w:val="0"/>
+          <w:sz w:val="20"/>
+          <w:szCs w:val="20"/>
+          <w14:ligatures w14:val="none"/>
+        </w:rPr>
+        <w:t>.env</w:t>
+      </w:r>
+      <w:proofErr w:type="gramEnd"/>
+      <w:r>
+        <w:rPr>
+          <w:rFonts w:ascii="Times New Roman" w:eastAsia="Times New Roman" w:hAnsi="Times New Roman" w:cs="Times New Roman"/>
+          <w:kern w:val="0"/>
+          <w14:ligatures w14:val="none"/>
+        </w:rPr>
+        <w:t>.</w:t>
+      </w:r>
+    </w:p>
+    <w:p>
+      <w:pPr>
+        <w:numPr>
+          <w:ilvl w:val="0"/>
+          <w:numId w:val="11"/>
+        </w:numPr>
+        <w:spacing w:before="100" w:beforeAutospacing="1" w:after="100" w:afterAutospacing="1" w:line="240" w:lineRule="auto"/>
+        <w:rPr>
+          <w:rFonts w:ascii="Times New Roman" w:eastAsia="Times New Roman" w:hAnsi="Times New Roman" w:cs="Times New Roman"/>
+          <w:kern w:val="0"/>
+          <w14:ligatures w14:val="none"/>
+        </w:rPr>
+      </w:pPr>
+      <w:r>
+        <w:rPr>
+          <w:rFonts w:ascii="Times New Roman" w:eastAsia="Times New Roman" w:hAnsi="Times New Roman" w:cs="Times New Roman"/>
+          <w:kern w:val="0"/>
+          <w14:ligatures w14:val="none"/>
+        </w:rPr>
+        <w:t xml:space="preserve">Load Chroma DB path or config </w:t>
+      </w:r>
+      <w:proofErr w:type="gramStart"/>
+      <w:r>
+        <w:rPr>
+          <w:rFonts w:ascii="Times New Roman" w:eastAsia="Times New Roman" w:hAnsi="Times New Roman" w:cs="Times New Roman"/>
+          <w:kern w:val="0"/>
+          <w14:ligatures w14:val="none"/>
+        </w:rPr>
+        <w:t xml:space="preserve">from </w:t>
+      </w:r>
+      <w:r>
+        <w:rPr>
+          <w:rFonts w:ascii="Courier New" w:eastAsia="Times New Roman" w:hAnsi="Courier New" w:cs="Courier New"/>
+          <w:kern w:val="0"/>
+          <w:sz w:val="20"/>
+          <w:szCs w:val="20"/>
+          <w14:ligatures w14:val="none"/>
+        </w:rPr>
+        <w:t>.env</w:t>
+      </w:r>
+      <w:proofErr w:type="gramEnd"/>
+      <w:r>
+        <w:rPr>
+          <w:rFonts w:ascii="Times New Roman" w:eastAsia="Times New Roman" w:hAnsi="Times New Roman" w:cs="Times New Roman"/>
+          <w:kern w:val="0"/>
+          <w14:ligatures w14:val="none"/>
+        </w:rPr>
+        <w:t>.</w:t>
+      </w:r>
+    </w:p>
+    <w:p>
+      <w:pPr>
+        <w:numPr>
+          <w:ilvl w:val="0"/>
+          <w:numId w:val="11"/>
+        </w:numPr>
+        <w:spacing w:before="100" w:beforeAutospacing="1" w:after="100" w:afterAutospacing="1" w:line="240" w:lineRule="auto"/>
+        <w:rPr>
+          <w:rFonts w:ascii="Times New Roman" w:eastAsia="Times New Roman" w:hAnsi="Times New Roman" w:cs="Times New Roman"/>
+          <w:kern w:val="0"/>
+          <w14:ligatures w14:val="none"/>
+        </w:rPr>
+      </w:pPr>
+      <w:r>
+        <w:rPr>
+          <w:rFonts w:ascii="Times New Roman" w:eastAsia="Times New Roman" w:hAnsi="Times New Roman" w:cs="Times New Roman"/>
+          <w:kern w:val="0"/>
+          <w14:ligatures w14:val="none"/>
+        </w:rPr>
+        <w:t>Setup embedding model (e.g., Gemini embeddings).</w:t>
+      </w:r>
+    </w:p>
+    <w:p>
+      <w:pPr>
+        <w:numPr>
+          <w:ilvl w:val="0"/>
+          <w:numId w:val="11"/>
+        </w:numPr>
+        <w:spacing w:before="100" w:beforeAutospacing="1" w:after="100" w:afterAutospacing="1" w:line="240" w:lineRule="auto"/>
+        <w:rPr>
+          <w:rFonts w:ascii="Times New Roman" w:eastAsia="Times New Roman" w:hAnsi="Times New Roman" w:cs="Times New Roman"/>
+          <w:kern w:val="0"/>
+          <w14:ligatures w14:val="none"/>
+        </w:rPr>
+      </w:pPr>
+      <w:r>
+        <w:rPr>
+          <w:rFonts w:ascii="Times New Roman" w:eastAsia="Times New Roman" w:hAnsi="Times New Roman" w:cs="Times New Roman"/>
+          <w:kern w:val="0"/>
+          <w14:ligatures w14:val="none"/>
+        </w:rPr>
+        <w:t xml:space="preserve">Setup </w:t>
+      </w:r>
+      <w:proofErr w:type="spellStart"/>
+      <w:r>
+        <w:rPr>
+          <w:rFonts w:ascii="Times New Roman" w:eastAsia="Times New Roman" w:hAnsi="Times New Roman" w:cs="Times New Roman"/>
+          <w:kern w:val="0"/>
+          <w14:ligatures w14:val="none"/>
+        </w:rPr>
+        <w:t>LangChain</w:t>
+      </w:r>
+      <w:proofErr w:type="spellEnd"/>
+      <w:r>
+        <w:rPr>
+          <w:rFonts w:ascii="Times New Roman" w:eastAsia="Times New Roman" w:hAnsi="Times New Roman" w:cs="Times New Roman"/>
+          <w:kern w:val="0"/>
+          <w14:ligatures w14:val="none"/>
+        </w:rPr>
+        <w:t xml:space="preserve"> Chat model with Gemini API key.</w:t>
+      </w:r>
+    </w:p>
+    <w:p>
+      <w:pPr>
+        <w:numPr>
+          <w:ilvl w:val="0"/>
+          <w:numId w:val="11"/>
+        </w:numPr>
+        <w:spacing w:before="100" w:beforeAutospacing="1" w:after="100" w:afterAutospacing="1" w:line="240" w:lineRule="auto"/>
+        <w:rPr>
+          <w:rFonts w:ascii="Times New Roman" w:eastAsia="Times New Roman" w:hAnsi="Times New Roman" w:cs="Times New Roman"/>
+          <w:kern w:val="0"/>
+          <w14:ligatures w14:val="none"/>
+        </w:rPr>
+      </w:pPr>
+      <w:r>
+        <w:rPr>
+          <w:rFonts w:ascii="Times New Roman" w:eastAsia="Times New Roman" w:hAnsi="Times New Roman" w:cs="Times New Roman"/>
+          <w:kern w:val="0"/>
+          <w14:ligatures w14:val="none"/>
+        </w:rPr>
+        <w:t xml:space="preserve">Setup Chroma </w:t>
+      </w:r>
+      <w:proofErr w:type="spellStart"/>
+      <w:r>
+        <w:rPr>
+          <w:rFonts w:ascii="Times New Roman" w:eastAsia="Times New Roman" w:hAnsi="Times New Roman" w:cs="Times New Roman"/>
+          <w:kern w:val="0"/>
+          <w14:ligatures w14:val="none"/>
+        </w:rPr>
+        <w:t>vectorstore</w:t>
+      </w:r>
+      <w:proofErr w:type="spellEnd"/>
+      <w:r>
+        <w:rPr>
+          <w:rFonts w:ascii="Times New Roman" w:eastAsia="Times New Roman" w:hAnsi="Times New Roman" w:cs="Times New Roman"/>
+          <w:kern w:val="0"/>
+          <w14:ligatures w14:val="none"/>
+        </w:rPr>
+        <w:t xml:space="preserve"> client with persistence folder.</w:t>
+      </w:r>
+    </w:p>
+    <w:p>
+      <w:pPr>
+        <w:spacing w:after="0" w:line="240" w:lineRule="auto"/>
+        <w:rPr>
+          <w:rFonts w:ascii="Times New Roman" w:eastAsia="Times New Roman" w:hAnsi="Times New Roman" w:cs="Times New Roman"/>
+          <w:kern w:val="0"/>
+          <w14:ligatures w14:val="none"/>
+        </w:rPr>
+      </w:pPr>
+    </w:p>
+    <w:p>
+      <w:pPr>
+        <w:spacing w:before="100" w:beforeAutospacing="1" w:after="100" w:afterAutospacing="1" w:line="240" w:lineRule="auto"/>
+        <w:outlineLvl w:val="2"/>
+        <w:rPr>
+          <w:rFonts w:ascii="Times New Roman" w:eastAsia="Times New Roman" w:hAnsi="Times New Roman" w:cs="Times New Roman"/>
+          <w:b/>
+          <w:bCs/>
+          <w:kern w:val="0"/>
+          <w:sz w:val="27"/>
+          <w:szCs w:val="27"/>
+          <w14:ligatures w14:val="none"/>
+        </w:rPr>
+      </w:pPr>
+      <w:r>
+        <w:rPr>
+          <w:rFonts w:ascii="Times New Roman" w:eastAsia="Times New Roman" w:hAnsi="Times New Roman" w:cs="Times New Roman"/>
+          <w:b/>
+          <w:bCs/>
+          <w:kern w:val="0"/>
+          <w:sz w:val="27"/>
+          <w:szCs w:val="27"/>
+          <w14:ligatures w14:val="none"/>
+        </w:rPr>
+        <w:t>Document Loading &amp; Processing (6 steps)</w:t>
+      </w:r>
+    </w:p>
+    <w:p>
+      <w:pPr>
+        <w:numPr>
+          <w:ilvl w:val="0"/>
+          <w:numId w:val="12"/>
+        </w:numPr>
+        <w:spacing w:before="100" w:beforeAutospacing="1" w:after="100" w:afterAutospacing="1" w:line="240" w:lineRule="auto"/>
+        <w:rPr>
+          <w:rFonts w:ascii="Times New Roman" w:eastAsia="Times New Roman" w:hAnsi="Times New Roman" w:cs="Times New Roman"/>
+          <w:kern w:val="0"/>
+          <w14:ligatures w14:val="none"/>
+        </w:rPr>
+      </w:pPr>
+      <w:r>
+        <w:rPr>
+          <w:rFonts w:ascii="Times New Roman" w:eastAsia="Times New Roman" w:hAnsi="Times New Roman" w:cs="Times New Roman"/>
+          <w:kern w:val="0"/>
+          <w14:ligatures w14:val="none"/>
+        </w:rPr>
+        <w:t>Create a function to accept document uploads (PDF/text).</w:t>
+      </w:r>
+    </w:p>
+    <w:p>
+      <w:pPr>
+        <w:numPr>
+          <w:ilvl w:val="0"/>
+          <w:numId w:val="12"/>
+        </w:numPr>
+        <w:spacing w:before="100" w:beforeAutospacing="1" w:after="100" w:afterAutospacing="1" w:line="240" w:lineRule="auto"/>
+        <w:rPr>
+          <w:rFonts w:ascii="Times New Roman" w:eastAsia="Times New Roman" w:hAnsi="Times New Roman" w:cs="Times New Roman"/>
+          <w:kern w:val="0"/>
+          <w14:ligatures w14:val="none"/>
+        </w:rPr>
+      </w:pPr>
+      <w:r>
+        <w:rPr>
+          <w:rFonts w:ascii="Times New Roman" w:eastAsia="Times New Roman" w:hAnsi="Times New Roman" w:cs="Times New Roman"/>
+          <w:kern w:val="0"/>
+          <w14:ligatures w14:val="none"/>
+        </w:rPr>
+        <w:t>Use a PDF loader or text loader to extract raw text.</w:t>
+      </w:r>
+    </w:p>
+    <w:p>
+      <w:pPr>
+        <w:numPr>
+          <w:ilvl w:val="0"/>
+          <w:numId w:val="12"/>
+        </w:numPr>
+        <w:spacing w:before="100" w:beforeAutospacing="1" w:after="100" w:afterAutospacing="1" w:line="240" w:lineRule="auto"/>
+        <w:rPr>
+          <w:rFonts w:ascii="Times New Roman" w:eastAsia="Times New Roman" w:hAnsi="Times New Roman" w:cs="Times New Roman"/>
+          <w:kern w:val="0"/>
+          <w14:ligatures w14:val="none"/>
+        </w:rPr>
+      </w:pPr>
+      <w:r>
+        <w:rPr>
+          <w:rFonts w:ascii="Times New Roman" w:eastAsia="Times New Roman" w:hAnsi="Times New Roman" w:cs="Times New Roman"/>
+          <w:kern w:val="0"/>
+          <w14:ligatures w14:val="none"/>
+        </w:rPr>
+        <w:t xml:space="preserve">Preprocess and clean the text (remove newlines, </w:t>
+      </w:r>
+      <w:proofErr w:type="spellStart"/>
+      <w:r>
+        <w:rPr>
+          <w:rFonts w:ascii="Times New Roman" w:eastAsia="Times New Roman" w:hAnsi="Times New Roman" w:cs="Times New Roman"/>
+          <w:kern w:val="0"/>
+          <w14:ligatures w14:val="none"/>
+        </w:rPr>
+        <w:t>etc</w:t>
+      </w:r>
+      <w:proofErr w:type="spellEnd"/>
+      <w:r>
+        <w:rPr>
+          <w:rFonts w:ascii="Times New Roman" w:eastAsia="Times New Roman" w:hAnsi="Times New Roman" w:cs="Times New Roman"/>
+          <w:kern w:val="0"/>
+          <w14:ligatures w14:val="none"/>
+        </w:rPr>
+        <w:t>).</w:t>
+      </w:r>
+    </w:p>
+    <w:p>
+      <w:pPr>
+        <w:numPr>
+          <w:ilvl w:val="0"/>
+          <w:numId w:val="12"/>
+        </w:numPr>
+        <w:spacing w:before="100" w:beforeAutospacing="1" w:after="100" w:afterAutospacing="1" w:line="240" w:lineRule="auto"/>
+        <w:rPr>
+          <w:rFonts w:ascii="Times New Roman" w:eastAsia="Times New Roman" w:hAnsi="Times New Roman" w:cs="Times New Roman"/>
+          <w:kern w:val="0"/>
+          <w14:ligatures w14:val="none"/>
+        </w:rPr>
+      </w:pPr>
+      <w:r>
+        <w:rPr>
+          <w:rFonts w:ascii="Times New Roman" w:eastAsia="Times New Roman" w:hAnsi="Times New Roman" w:cs="Times New Roman"/>
+          <w:kern w:val="0"/>
+          <w14:ligatures w14:val="none"/>
+        </w:rPr>
+        <w:t xml:space="preserve">Split text into chunks (e.g., </w:t>
+      </w:r>
+      <w:proofErr w:type="spellStart"/>
+      <w:r>
+        <w:rPr>
+          <w:rFonts w:ascii="Times New Roman" w:eastAsia="Times New Roman" w:hAnsi="Times New Roman" w:cs="Times New Roman"/>
+          <w:kern w:val="0"/>
+          <w14:ligatures w14:val="none"/>
+        </w:rPr>
+        <w:t>RecursiveCharacterTextSplitter</w:t>
+      </w:r>
+      <w:proofErr w:type="spellEnd"/>
+      <w:r>
+        <w:rPr>
+          <w:rFonts w:ascii="Times New Roman" w:eastAsia="Times New Roman" w:hAnsi="Times New Roman" w:cs="Times New Roman"/>
+          <w:kern w:val="0"/>
+          <w14:ligatures w14:val="none"/>
+        </w:rPr>
+        <w:t>).</w:t>
+      </w:r>
+    </w:p>
+    <w:p>
+      <w:pPr>
+        <w:numPr>
+          <w:ilvl w:val="0"/>
+          <w:numId w:val="12"/>
+        </w:numPr>
+        <w:spacing w:before="100" w:beforeAutospacing="1" w:after="100" w:afterAutospacing="1" w:line="240" w:lineRule="auto"/>
+        <w:rPr>
+          <w:rFonts w:ascii="Times New Roman" w:eastAsia="Times New Roman" w:hAnsi="Times New Roman" w:cs="Times New Roman"/>
+          <w:kern w:val="0"/>
+          <w14:ligatures w14:val="none"/>
+        </w:rPr>
+      </w:pPr>
+      <w:r>
+        <w:rPr>
+          <w:rFonts w:ascii="Times New Roman" w:eastAsia="Times New Roman" w:hAnsi="Times New Roman" w:cs="Times New Roman"/>
+          <w:kern w:val="0"/>
+          <w14:ligatures w14:val="none"/>
+        </w:rPr>
+        <w:t>Generate embeddings for each chunk using embedding model.</w:t>
+      </w:r>
+    </w:p>
+    <w:p>
+      <w:pPr>
+        <w:numPr>
+          <w:ilvl w:val="0"/>
+          <w:numId w:val="12"/>
+        </w:numPr>
+        <w:spacing w:before="100" w:beforeAutospacing="1" w:after="100" w:afterAutospacing="1" w:line="240" w:lineRule="auto"/>
+        <w:rPr>
+          <w:rFonts w:ascii="Times New Roman" w:eastAsia="Times New Roman" w:hAnsi="Times New Roman" w:cs="Times New Roman"/>
+          <w:kern w:val="0"/>
+          <w14:ligatures w14:val="none"/>
+        </w:rPr>
+      </w:pPr>
+      <w:r>
+        <w:rPr>
+          <w:rFonts w:ascii="Times New Roman" w:eastAsia="Times New Roman" w:hAnsi="Times New Roman" w:cs="Times New Roman"/>
+          <w:kern w:val="0"/>
+          <w14:ligatures w14:val="none"/>
+        </w:rPr>
+        <w:t xml:space="preserve">Insert chunks + embeddings into Chroma </w:t>
+      </w:r>
+      <w:proofErr w:type="spellStart"/>
+      <w:r>
+        <w:rPr>
+          <w:rFonts w:ascii="Times New Roman" w:eastAsia="Times New Roman" w:hAnsi="Times New Roman" w:cs="Times New Roman"/>
+          <w:kern w:val="0"/>
+          <w14:ligatures w14:val="none"/>
+        </w:rPr>
+        <w:t>vectorstore</w:t>
+      </w:r>
+      <w:proofErr w:type="spellEnd"/>
+      <w:r>
+        <w:rPr>
+          <w:rFonts w:ascii="Times New Roman" w:eastAsia="Times New Roman" w:hAnsi="Times New Roman" w:cs="Times New Roman"/>
+          <w:kern w:val="0"/>
+          <w14:ligatures w14:val="none"/>
+        </w:rPr>
+        <w:t>.</w:t>
+      </w:r>
+    </w:p>
+    <w:p>
+      <w:pPr>
+        <w:spacing w:after="0" w:line="240" w:lineRule="auto"/>
+        <w:rPr>
+          <w:rFonts w:ascii="Times New Roman" w:eastAsia="Times New Roman" w:hAnsi="Times New Roman" w:cs="Times New Roman"/>
+          <w:kern w:val="0"/>
+          <w14:ligatures w14:val="none"/>
+        </w:rPr>
+      </w:pPr>
+    </w:p>
+    <w:p>
+      <w:pPr>
+        <w:spacing w:before="100" w:beforeAutospacing="1" w:after="100" w:afterAutospacing="1" w:line="240" w:lineRule="auto"/>
+        <w:outlineLvl w:val="2"/>
+        <w:rPr>
+          <w:rFonts w:ascii="Times New Roman" w:eastAsia="Times New Roman" w:hAnsi="Times New Roman" w:cs="Times New Roman"/>
+          <w:b/>
+          <w:bCs/>
+          <w:kern w:val="0"/>
+          <w:sz w:val="27"/>
+          <w:szCs w:val="27"/>
+          <w14:ligatures w14:val="none"/>
+        </w:rPr>
+      </w:pPr>
+      <w:r>
+        <w:rPr>
+          <w:rFonts w:ascii="Times New Roman" w:eastAsia="Times New Roman" w:hAnsi="Times New Roman" w:cs="Times New Roman"/>
+          <w:b/>
+          <w:bCs/>
+          <w:kern w:val="0"/>
+          <w:sz w:val="27"/>
+          <w:szCs w:val="27"/>
+          <w14:ligatures w14:val="none"/>
+        </w:rPr>
+        <w:t>Retriever Setup (4 steps)</w:t>
+      </w:r>
+    </w:p>
+    <w:p>
+      <w:pPr>
+        <w:numPr>
+          <w:ilvl w:val="0"/>
+          <w:numId w:val="13"/>
+        </w:numPr>
+        <w:spacing w:before="100" w:beforeAutospacing="1" w:after="100" w:afterAutospacing="1" w:line="240" w:lineRule="auto"/>
+        <w:rPr>
+          <w:rFonts w:ascii="Times New Roman" w:eastAsia="Times New Roman" w:hAnsi="Times New Roman" w:cs="Times New Roman"/>
+          <w:kern w:val="0"/>
+          <w14:ligatures w14:val="none"/>
+        </w:rPr>
+      </w:pPr>
+      <w:r>
+        <w:rPr>
+          <w:rFonts w:ascii="Times New Roman" w:eastAsia="Times New Roman" w:hAnsi="Times New Roman" w:cs="Times New Roman"/>
+          <w:kern w:val="0"/>
+          <w14:ligatures w14:val="none"/>
+        </w:rPr>
+        <w:t xml:space="preserve">Create a retriever interface from Chroma </w:t>
+      </w:r>
+      <w:proofErr w:type="spellStart"/>
+      <w:r>
+        <w:rPr>
+          <w:rFonts w:ascii="Times New Roman" w:eastAsia="Times New Roman" w:hAnsi="Times New Roman" w:cs="Times New Roman"/>
+          <w:kern w:val="0"/>
+          <w14:ligatures w14:val="none"/>
+        </w:rPr>
+        <w:t>vectorstore</w:t>
+      </w:r>
+      <w:proofErr w:type="spellEnd"/>
+      <w:r>
+        <w:rPr>
+          <w:rFonts w:ascii="Times New Roman" w:eastAsia="Times New Roman" w:hAnsi="Times New Roman" w:cs="Times New Roman"/>
+          <w:kern w:val="0"/>
+          <w14:ligatures w14:val="none"/>
+        </w:rPr>
+        <w:t>.</w:t>
+      </w:r>
+    </w:p>
+    <w:p>
+      <w:pPr>
+        <w:numPr>
+          <w:ilvl w:val="0"/>
+          <w:numId w:val="13"/>
+        </w:numPr>
+        <w:spacing w:before="100" w:beforeAutospacing="1" w:after="100" w:afterAutospacing="1" w:line="240" w:lineRule="auto"/>
+        <w:rPr>
+          <w:rFonts w:ascii="Times New Roman" w:eastAsia="Times New Roman" w:hAnsi="Times New Roman" w:cs="Times New Roman"/>
+          <w:kern w:val="0"/>
+          <w14:ligatures w14:val="none"/>
+        </w:rPr>
+      </w:pPr>
+      <w:r>
+        <w:rPr>
+          <w:rFonts w:ascii="Times New Roman" w:eastAsia="Times New Roman" w:hAnsi="Times New Roman" w:cs="Times New Roman"/>
+          <w:kern w:val="0"/>
+          <w14:ligatures w14:val="none"/>
+        </w:rPr>
+        <w:t>Set similarity search parameters (top-k results).</w:t>
+      </w:r>
+    </w:p>
+    <w:p>
+      <w:pPr>
+        <w:numPr>
+          <w:ilvl w:val="0"/>
+          <w:numId w:val="13"/>
+        </w:numPr>
+        <w:spacing w:before="100" w:beforeAutospacing="1" w:after="100" w:afterAutospacing="1" w:line="240" w:lineRule="auto"/>
+        <w:rPr>
+          <w:rFonts w:ascii="Times New Roman" w:eastAsia="Times New Roman" w:hAnsi="Times New Roman" w:cs="Times New Roman"/>
+          <w:kern w:val="0"/>
+          <w14:ligatures w14:val="none"/>
+        </w:rPr>
+      </w:pPr>
+      <w:r>
+        <w:rPr>
+          <w:rFonts w:ascii="Times New Roman" w:eastAsia="Times New Roman" w:hAnsi="Times New Roman" w:cs="Times New Roman"/>
+          <w:kern w:val="0"/>
+          <w14:ligatures w14:val="none"/>
+        </w:rPr>
+        <w:t xml:space="preserve">Add a function to query the </w:t>
+      </w:r>
+      <w:proofErr w:type="spellStart"/>
+      <w:r>
+        <w:rPr>
+          <w:rFonts w:ascii="Times New Roman" w:eastAsia="Times New Roman" w:hAnsi="Times New Roman" w:cs="Times New Roman"/>
+          <w:kern w:val="0"/>
+          <w14:ligatures w14:val="none"/>
+        </w:rPr>
+        <w:t>vectorstore</w:t>
+      </w:r>
+      <w:proofErr w:type="spellEnd"/>
+      <w:r>
+        <w:rPr>
+          <w:rFonts w:ascii="Times New Roman" w:eastAsia="Times New Roman" w:hAnsi="Times New Roman" w:cs="Times New Roman"/>
+          <w:kern w:val="0"/>
+          <w14:ligatures w14:val="none"/>
+        </w:rPr>
+        <w:t xml:space="preserve"> with an embedded user query.</w:t>
+      </w:r>
+    </w:p>
+    <w:p>
+      <w:pPr>
+        <w:numPr>
+          <w:ilvl w:val="0"/>
+          <w:numId w:val="13"/>
+        </w:numPr>
+        <w:spacing w:before="100" w:beforeAutospacing="1" w:after="100" w:afterAutospacing="1" w:line="240" w:lineRule="auto"/>
+        <w:rPr>
+          <w:rFonts w:ascii="Times New Roman" w:eastAsia="Times New Roman" w:hAnsi="Times New Roman" w:cs="Times New Roman"/>
+          <w:kern w:val="0"/>
+          <w14:ligatures w14:val="none"/>
+        </w:rPr>
+      </w:pPr>
+      <w:r>
+        <w:rPr>
+          <w:rFonts w:ascii="Times New Roman" w:eastAsia="Times New Roman" w:hAnsi="Times New Roman" w:cs="Times New Roman"/>
+          <w:kern w:val="0"/>
+          <w14:ligatures w14:val="none"/>
+        </w:rPr>
+        <w:t>Return relevant chunks as context for generation.</w:t>
+      </w:r>
+    </w:p>
+    <w:p>
+      <w:pPr>
+        <w:spacing w:after="0" w:line="240" w:lineRule="auto"/>
+        <w:rPr>
+          <w:rFonts w:ascii="Times New Roman" w:eastAsia="Times New Roman" w:hAnsi="Times New Roman" w:cs="Times New Roman"/>
+          <w:kern w:val="0"/>
+          <w14:ligatures w14:val="none"/>
+        </w:rPr>
+      </w:pPr>
+    </w:p>
+    <w:p>
+      <w:pPr>
+        <w:spacing w:before="100" w:beforeAutospacing="1" w:after="100" w:afterAutospacing="1" w:line="240" w:lineRule="auto"/>
+        <w:outlineLvl w:val="2"/>
+        <w:rPr>
+          <w:rFonts w:ascii="Times New Roman" w:eastAsia="Times New Roman" w:hAnsi="Times New Roman" w:cs="Times New Roman"/>
+          <w:b/>
+          <w:bCs/>
+          <w:kern w:val="0"/>
+          <w:sz w:val="27"/>
+          <w:szCs w:val="27"/>
+          <w14:ligatures w14:val="none"/>
+        </w:rPr>
+      </w:pPr>
+      <w:r>
+        <w:rPr>
+          <w:rFonts w:ascii="Times New Roman" w:eastAsia="Times New Roman" w:hAnsi="Times New Roman" w:cs="Times New Roman"/>
+          <w:b/>
+          <w:bCs/>
+          <w:kern w:val="0"/>
+          <w:sz w:val="27"/>
+          <w:szCs w:val="27"/>
+          <w14:ligatures w14:val="none"/>
+        </w:rPr>
+        <w:t>Prompt Template &amp; RAG Chain (6 steps)</w:t>
+      </w:r>
+    </w:p>
+    <w:p>
+      <w:pPr>
+        <w:numPr>
+          <w:ilvl w:val="0"/>
+          <w:numId w:val="14"/>
+        </w:numPr>
+        <w:spacing w:before="100" w:beforeAutospacing="1" w:after="100" w:afterAutospacing="1" w:line="240" w:lineRule="auto"/>
+        <w:rPr>
+          <w:rFonts w:ascii="Times New Roman" w:eastAsia="Times New Roman" w:hAnsi="Times New Roman" w:cs="Times New Roman"/>
+          <w:kern w:val="0"/>
+          <w14:ligatures w14:val="none"/>
+        </w:rPr>
+      </w:pPr>
+      <w:r>
+        <w:rPr>
+          <w:rFonts w:ascii="Times New Roman" w:eastAsia="Times New Roman" w:hAnsi="Times New Roman" w:cs="Times New Roman"/>
+          <w:kern w:val="0"/>
+          <w14:ligatures w14:val="none"/>
+        </w:rPr>
+        <w:t>Write a system prompt template guiding the model on how to answer.</w:t>
+      </w:r>
+    </w:p>
+    <w:p>
+      <w:pPr>
+        <w:numPr>
+          <w:ilvl w:val="0"/>
+          <w:numId w:val="14"/>
+        </w:numPr>
+        <w:spacing w:before="100" w:beforeAutospacing="1" w:after="100" w:afterAutospacing="1" w:line="240" w:lineRule="auto"/>
+        <w:rPr>
+          <w:rFonts w:ascii="Times New Roman" w:eastAsia="Times New Roman" w:hAnsi="Times New Roman" w:cs="Times New Roman"/>
+          <w:kern w:val="0"/>
+          <w14:ligatures w14:val="none"/>
+        </w:rPr>
+      </w:pPr>
+      <w:r>
+        <w:rPr>
+          <w:rFonts w:ascii="Times New Roman" w:eastAsia="Times New Roman" w:hAnsi="Times New Roman" w:cs="Times New Roman"/>
+          <w:kern w:val="0"/>
+          <w14:ligatures w14:val="none"/>
+        </w:rPr>
+        <w:t xml:space="preserve">Create a </w:t>
+      </w:r>
+      <w:proofErr w:type="spellStart"/>
+      <w:r>
+        <w:rPr>
+          <w:rFonts w:ascii="Times New Roman" w:eastAsia="Times New Roman" w:hAnsi="Times New Roman" w:cs="Times New Roman"/>
+          <w:kern w:val="0"/>
+          <w14:ligatures w14:val="none"/>
+        </w:rPr>
+        <w:t>ChatPromptTemplate</w:t>
+      </w:r>
+      <w:proofErr w:type="spellEnd"/>
+      <w:r>
+        <w:rPr>
+          <w:rFonts w:ascii="Times New Roman" w:eastAsia="Times New Roman" w:hAnsi="Times New Roman" w:cs="Times New Roman"/>
+          <w:kern w:val="0"/>
+          <w14:ligatures w14:val="none"/>
+        </w:rPr>
+        <w:t xml:space="preserve"> with system + human messages.</w:t>
+      </w:r>
+    </w:p>
+    <w:p>
+      <w:pPr>
+        <w:numPr>
+          <w:ilvl w:val="0"/>
+          <w:numId w:val="14"/>
+        </w:numPr>
+        <w:spacing w:before="100" w:beforeAutospacing="1" w:after="100" w:afterAutospacing="1" w:line="240" w:lineRule="auto"/>
+        <w:rPr>
+          <w:rFonts w:ascii="Times New Roman" w:eastAsia="Times New Roman" w:hAnsi="Times New Roman" w:cs="Times New Roman"/>
+          <w:kern w:val="0"/>
+          <w14:ligatures w14:val="none"/>
+        </w:rPr>
+      </w:pPr>
+      <w:r>
+        <w:rPr>
+          <w:rFonts w:ascii="Times New Roman" w:eastAsia="Times New Roman" w:hAnsi="Times New Roman" w:cs="Times New Roman"/>
+          <w:kern w:val="0"/>
+          <w14:ligatures w14:val="none"/>
+        </w:rPr>
+        <w:t>Create a question-answering chain combining retrieval + chat model.</w:t>
+      </w:r>
+    </w:p>
+    <w:p>
+      <w:pPr>
+        <w:numPr>
+          <w:ilvl w:val="0"/>
+          <w:numId w:val="14"/>
+        </w:numPr>
+        <w:spacing w:before="100" w:beforeAutospacing="1" w:after="100" w:afterAutospacing="1" w:line="240" w:lineRule="auto"/>
+        <w:rPr>
+          <w:rFonts w:ascii="Times New Roman" w:eastAsia="Times New Roman" w:hAnsi="Times New Roman" w:cs="Times New Roman"/>
+          <w:kern w:val="0"/>
+          <w14:ligatures w14:val="none"/>
+        </w:rPr>
+      </w:pPr>
+      <w:r>
+        <w:rPr>
+          <w:rFonts w:ascii="Times New Roman" w:eastAsia="Times New Roman" w:hAnsi="Times New Roman" w:cs="Times New Roman"/>
+          <w:kern w:val="0"/>
+          <w14:ligatures w14:val="none"/>
+        </w:rPr>
+        <w:lastRenderedPageBreak/>
+        <w:t>Handle token limits and chunk concatenation properly.</w:t>
+      </w:r>
+    </w:p>
+    <w:p>
+      <w:pPr>
+        <w:numPr>
+          <w:ilvl w:val="0"/>
+          <w:numId w:val="14"/>
+        </w:numPr>
+        <w:spacing w:before="100" w:beforeAutospacing="1" w:after="100" w:afterAutospacing="1" w:line="240" w:lineRule="auto"/>
+        <w:rPr>
+          <w:rFonts w:ascii="Times New Roman" w:eastAsia="Times New Roman" w:hAnsi="Times New Roman" w:cs="Times New Roman"/>
+          <w:kern w:val="0"/>
+          <w14:ligatures w14:val="none"/>
+        </w:rPr>
+      </w:pPr>
+      <w:r>
+        <w:rPr>
+          <w:rFonts w:ascii="Times New Roman" w:eastAsia="Times New Roman" w:hAnsi="Times New Roman" w:cs="Times New Roman"/>
+          <w:kern w:val="0"/>
+          <w14:ligatures w14:val="none"/>
+        </w:rPr>
+        <w:t>Add temperature or other generation controls.</w:t>
+      </w:r>
+    </w:p>
+    <w:p>
+      <w:pPr>
+        <w:numPr>
+          <w:ilvl w:val="0"/>
+          <w:numId w:val="14"/>
+        </w:numPr>
+        <w:spacing w:before="100" w:beforeAutospacing="1" w:after="100" w:afterAutospacing="1" w:line="240" w:lineRule="auto"/>
+        <w:rPr>
+          <w:rFonts w:ascii="Times New Roman" w:eastAsia="Times New Roman" w:hAnsi="Times New Roman" w:cs="Times New Roman"/>
+          <w:kern w:val="0"/>
+          <w14:ligatures w14:val="none"/>
+        </w:rPr>
+      </w:pPr>
+      <w:r>
+        <w:rPr>
+          <w:rFonts w:ascii="Times New Roman" w:eastAsia="Times New Roman" w:hAnsi="Times New Roman" w:cs="Times New Roman"/>
+          <w:kern w:val="0"/>
+          <w14:ligatures w14:val="none"/>
+        </w:rPr>
+        <w:t>Wrap all into a single RAG chain function.</w:t>
+      </w:r>
+    </w:p>
+    <w:p>
+      <w:pPr>
+        <w:spacing w:after="0" w:line="240" w:lineRule="auto"/>
+        <w:rPr>
+          <w:rFonts w:ascii="Times New Roman" w:eastAsia="Times New Roman" w:hAnsi="Times New Roman" w:cs="Times New Roman"/>
+          <w:kern w:val="0"/>
+          <w14:ligatures w14:val="none"/>
+        </w:rPr>
+      </w:pPr>
+    </w:p>
+    <w:p>
+      <w:pPr>
+        <w:spacing w:before="100" w:beforeAutospacing="1" w:after="100" w:afterAutospacing="1" w:line="240" w:lineRule="auto"/>
+        <w:outlineLvl w:val="2"/>
+        <w:rPr>
+          <w:rFonts w:ascii="Times New Roman" w:eastAsia="Times New Roman" w:hAnsi="Times New Roman" w:cs="Times New Roman"/>
+          <w:b/>
+          <w:bCs/>
+          <w:kern w:val="0"/>
+          <w:sz w:val="27"/>
+          <w:szCs w:val="27"/>
+          <w14:ligatures w14:val="none"/>
+        </w:rPr>
+      </w:pPr>
+      <w:proofErr w:type="spellStart"/>
+      <w:r>
+        <w:rPr>
+          <w:rFonts w:ascii="Times New Roman" w:eastAsia="Times New Roman" w:hAnsi="Times New Roman" w:cs="Times New Roman"/>
+          <w:b/>
+          <w:bCs/>
+          <w:kern w:val="0"/>
+          <w:sz w:val="27"/>
+          <w:szCs w:val="27"/>
+          <w14:ligatures w14:val="none"/>
+        </w:rPr>
+        <w:t>FastAPI</w:t>
+      </w:r>
+      <w:proofErr w:type="spellEnd"/>
+      <w:r>
+        <w:rPr>
+          <w:rFonts w:ascii="Times New Roman" w:eastAsia="Times New Roman" w:hAnsi="Times New Roman" w:cs="Times New Roman"/>
+          <w:b/>
+          <w:bCs/>
+          <w:kern w:val="0"/>
+          <w:sz w:val="27"/>
+          <w:szCs w:val="27"/>
+          <w14:ligatures w14:val="none"/>
+        </w:rPr>
+        <w:t xml:space="preserve"> Routes (9 steps)</w:t>
+      </w:r>
+    </w:p>
+    <w:p>
+      <w:pPr>
+        <w:numPr>
+          <w:ilvl w:val="0"/>
+          <w:numId w:val="15"/>
+        </w:numPr>
+        <w:spacing w:before="100" w:beforeAutospacing="1" w:after="100" w:afterAutospacing="1" w:line="240" w:lineRule="auto"/>
+        <w:rPr>
+          <w:rFonts w:ascii="Times New Roman" w:eastAsia="Times New Roman" w:hAnsi="Times New Roman" w:cs="Times New Roman"/>
+          <w:kern w:val="0"/>
+          <w14:ligatures w14:val="none"/>
+        </w:rPr>
+      </w:pPr>
+      <w:r>
+        <w:rPr>
+          <w:rFonts w:ascii="Times New Roman" w:eastAsia="Times New Roman" w:hAnsi="Times New Roman" w:cs="Times New Roman"/>
+          <w:kern w:val="0"/>
+          <w14:ligatures w14:val="none"/>
+        </w:rPr>
+        <w:t xml:space="preserve">Create </w:t>
+      </w:r>
+      <w:r>
+        <w:rPr>
+          <w:rFonts w:ascii="Courier New" w:eastAsia="Times New Roman" w:hAnsi="Courier New" w:cs="Courier New"/>
+          <w:kern w:val="0"/>
+          <w:sz w:val="20"/>
+          <w:szCs w:val="20"/>
+          <w14:ligatures w14:val="none"/>
+        </w:rPr>
+        <w:t>/upload</w:t>
+      </w:r>
+      <w:r>
+        <w:rPr>
+          <w:rFonts w:ascii="Times New Roman" w:eastAsia="Times New Roman" w:hAnsi="Times New Roman" w:cs="Times New Roman"/>
+          <w:kern w:val="0"/>
+          <w14:ligatures w14:val="none"/>
+        </w:rPr>
+        <w:t xml:space="preserve"> POST endpoint for file uploads.</w:t>
+      </w:r>
+    </w:p>
+    <w:p>
+      <w:pPr>
+        <w:numPr>
+          <w:ilvl w:val="0"/>
+          <w:numId w:val="15"/>
+        </w:numPr>
+        <w:spacing w:before="100" w:beforeAutospacing="1" w:after="100" w:afterAutospacing="1" w:line="240" w:lineRule="auto"/>
+        <w:rPr>
+          <w:rFonts w:ascii="Times New Roman" w:eastAsia="Times New Roman" w:hAnsi="Times New Roman" w:cs="Times New Roman"/>
+          <w:kern w:val="0"/>
+          <w14:ligatures w14:val="none"/>
+        </w:rPr>
+      </w:pPr>
+      <w:r>
+        <w:rPr>
+          <w:rFonts w:ascii="Times New Roman" w:eastAsia="Times New Roman" w:hAnsi="Times New Roman" w:cs="Times New Roman"/>
+          <w:kern w:val="0"/>
+          <w14:ligatures w14:val="none"/>
+        </w:rPr>
+        <w:t>Parse uploaded files and call document processing functions.</w:t>
+      </w:r>
+    </w:p>
+    <w:p>
+      <w:pPr>
+        <w:numPr>
+          <w:ilvl w:val="0"/>
+          <w:numId w:val="15"/>
+        </w:numPr>
+        <w:spacing w:before="100" w:beforeAutospacing="1" w:after="100" w:afterAutospacing="1" w:line="240" w:lineRule="auto"/>
+        <w:rPr>
+          <w:rFonts w:ascii="Times New Roman" w:eastAsia="Times New Roman" w:hAnsi="Times New Roman" w:cs="Times New Roman"/>
+          <w:kern w:val="0"/>
+          <w14:ligatures w14:val="none"/>
+        </w:rPr>
+      </w:pPr>
+      <w:r>
+        <w:rPr>
+          <w:rFonts w:ascii="Times New Roman" w:eastAsia="Times New Roman" w:hAnsi="Times New Roman" w:cs="Times New Roman"/>
+          <w:kern w:val="0"/>
+          <w14:ligatures w14:val="none"/>
+        </w:rPr>
+        <w:t xml:space="preserve">Create </w:t>
+      </w:r>
+      <w:r>
+        <w:rPr>
+          <w:rFonts w:ascii="Courier New" w:eastAsia="Times New Roman" w:hAnsi="Courier New" w:cs="Courier New"/>
+          <w:kern w:val="0"/>
+          <w:sz w:val="20"/>
+          <w:szCs w:val="20"/>
+          <w14:ligatures w14:val="none"/>
+        </w:rPr>
+        <w:t>/chat</w:t>
+      </w:r>
+      <w:r>
+        <w:rPr>
+          <w:rFonts w:ascii="Times New Roman" w:eastAsia="Times New Roman" w:hAnsi="Times New Roman" w:cs="Times New Roman"/>
+          <w:kern w:val="0"/>
+          <w14:ligatures w14:val="none"/>
+        </w:rPr>
+        <w:t xml:space="preserve"> POST endpoint accepting user queries.</w:t>
+      </w:r>
+    </w:p>
+    <w:p>
+      <w:pPr>
+        <w:numPr>
+          <w:ilvl w:val="0"/>
+          <w:numId w:val="15"/>
+        </w:numPr>
+        <w:spacing w:before="100" w:beforeAutospacing="1" w:after="100" w:afterAutospacing="1" w:line="240" w:lineRule="auto"/>
+        <w:rPr>
+          <w:rFonts w:ascii="Times New Roman" w:eastAsia="Times New Roman" w:hAnsi="Times New Roman" w:cs="Times New Roman"/>
+          <w:kern w:val="0"/>
+          <w14:ligatures w14:val="none"/>
+        </w:rPr>
+      </w:pPr>
+      <w:r>
+        <w:rPr>
+          <w:rFonts w:ascii="Times New Roman" w:eastAsia="Times New Roman" w:hAnsi="Times New Roman" w:cs="Times New Roman"/>
+          <w:kern w:val="0"/>
+          <w14:ligatures w14:val="none"/>
+        </w:rPr>
+        <w:t>Call RAG chain with user query and retrieve generated answer.</w:t>
+      </w:r>
+    </w:p>
+    <w:p>
+      <w:pPr>
+        <w:numPr>
+          <w:ilvl w:val="0"/>
+          <w:numId w:val="15"/>
+        </w:numPr>
+        <w:spacing w:before="100" w:beforeAutospacing="1" w:after="100" w:afterAutospacing="1" w:line="240" w:lineRule="auto"/>
+        <w:rPr>
+          <w:rFonts w:ascii="Times New Roman" w:eastAsia="Times New Roman" w:hAnsi="Times New Roman" w:cs="Times New Roman"/>
+          <w:kern w:val="0"/>
+          <w14:ligatures w14:val="none"/>
+        </w:rPr>
+      </w:pPr>
+      <w:r>
+        <w:rPr>
+          <w:rFonts w:ascii="Times New Roman" w:eastAsia="Times New Roman" w:hAnsi="Times New Roman" w:cs="Times New Roman"/>
+          <w:kern w:val="0"/>
+          <w14:ligatures w14:val="none"/>
+        </w:rPr>
+        <w:t>Return JSON response with answer text.</w:t>
+      </w:r>
+    </w:p>
+    <w:p>
+      <w:pPr>
+        <w:numPr>
+          <w:ilvl w:val="0"/>
+          <w:numId w:val="15"/>
+        </w:numPr>
+        <w:spacing w:before="100" w:beforeAutospacing="1" w:after="100" w:afterAutospacing="1" w:line="240" w:lineRule="auto"/>
+        <w:rPr>
+          <w:rFonts w:ascii="Times New Roman" w:eastAsia="Times New Roman" w:hAnsi="Times New Roman" w:cs="Times New Roman"/>
+          <w:kern w:val="0"/>
+          <w14:ligatures w14:val="none"/>
+        </w:rPr>
+      </w:pPr>
+      <w:r>
+        <w:rPr>
+          <w:rFonts w:ascii="Times New Roman" w:eastAsia="Times New Roman" w:hAnsi="Times New Roman" w:cs="Times New Roman"/>
+          <w:kern w:val="0"/>
+          <w14:ligatures w14:val="none"/>
+        </w:rPr>
+        <w:t xml:space="preserve">Add </w:t>
+      </w:r>
+      <w:r>
+        <w:rPr>
+          <w:rFonts w:ascii="Courier New" w:eastAsia="Times New Roman" w:hAnsi="Courier New" w:cs="Courier New"/>
+          <w:kern w:val="0"/>
+          <w:sz w:val="20"/>
+          <w:szCs w:val="20"/>
+          <w14:ligatures w14:val="none"/>
+        </w:rPr>
+        <w:t>/health</w:t>
+      </w:r>
+      <w:r>
+        <w:rPr>
+          <w:rFonts w:ascii="Times New Roman" w:eastAsia="Times New Roman" w:hAnsi="Times New Roman" w:cs="Times New Roman"/>
+          <w:kern w:val="0"/>
+          <w14:ligatures w14:val="none"/>
+        </w:rPr>
+        <w:t xml:space="preserve"> GET endpoint for basic server health check.</w:t>
+      </w:r>
+    </w:p>
+    <w:p>
+      <w:pPr>
+        <w:numPr>
+          <w:ilvl w:val="0"/>
+          <w:numId w:val="15"/>
+        </w:numPr>
+        <w:spacing w:before="100" w:beforeAutospacing="1" w:after="100" w:afterAutospacing="1" w:line="240" w:lineRule="auto"/>
+        <w:rPr>
+          <w:rFonts w:ascii="Times New Roman" w:eastAsia="Times New Roman" w:hAnsi="Times New Roman" w:cs="Times New Roman"/>
+          <w:kern w:val="0"/>
+          <w14:ligatures w14:val="none"/>
+        </w:rPr>
+      </w:pPr>
+      <w:r>
+        <w:rPr>
+          <w:rFonts w:ascii="Times New Roman" w:eastAsia="Times New Roman" w:hAnsi="Times New Roman" w:cs="Times New Roman"/>
+          <w:kern w:val="0"/>
+          <w14:ligatures w14:val="none"/>
+        </w:rPr>
+        <w:t>Add error handling and validation in endpoints.</w:t>
+      </w:r>
+    </w:p>
+    <w:p>
+      <w:pPr>
+        <w:numPr>
+          <w:ilvl w:val="0"/>
+          <w:numId w:val="15"/>
+        </w:numPr>
+        <w:spacing w:before="100" w:beforeAutospacing="1" w:after="100" w:afterAutospacing="1" w:line="240" w:lineRule="auto"/>
+        <w:rPr>
+          <w:rFonts w:ascii="Times New Roman" w:eastAsia="Times New Roman" w:hAnsi="Times New Roman" w:cs="Times New Roman"/>
+          <w:kern w:val="0"/>
+          <w14:ligatures w14:val="none"/>
+        </w:rPr>
+      </w:pPr>
+      <w:r>
+        <w:rPr>
+          <w:rFonts w:ascii="Times New Roman" w:eastAsia="Times New Roman" w:hAnsi="Times New Roman" w:cs="Times New Roman"/>
+          <w:kern w:val="0"/>
+          <w14:ligatures w14:val="none"/>
+        </w:rPr>
+        <w:t>Add CORS middleware for frontend access.</w:t>
+      </w:r>
+    </w:p>
+    <w:p>
+      <w:pPr>
+        <w:numPr>
+          <w:ilvl w:val="0"/>
+          <w:numId w:val="15"/>
+        </w:numPr>
+        <w:spacing w:before="100" w:beforeAutospacing="1" w:after="100" w:afterAutospacing="1" w:line="240" w:lineRule="auto"/>
+        <w:rPr>
+          <w:rFonts w:ascii="Times New Roman" w:eastAsia="Times New Roman" w:hAnsi="Times New Roman" w:cs="Times New Roman"/>
+          <w:kern w:val="0"/>
+          <w14:ligatures w14:val="none"/>
+        </w:rPr>
+      </w:pPr>
+      <w:r>
+        <w:rPr>
+          <w:rFonts w:ascii="Times New Roman" w:eastAsia="Times New Roman" w:hAnsi="Times New Roman" w:cs="Times New Roman"/>
+          <w:kern w:val="0"/>
+          <w14:ligatures w14:val="none"/>
+        </w:rPr>
+        <w:t>Log requests and errors.</w:t>
+      </w:r>
+    </w:p>
+    <w:p>
+      <w:pPr>
+        <w:spacing w:after="0" w:line="240" w:lineRule="auto"/>
+        <w:rPr>
+          <w:rFonts w:ascii="Times New Roman" w:eastAsia="Times New Roman" w:hAnsi="Times New Roman" w:cs="Times New Roman"/>
+          <w:kern w:val="0"/>
+          <w14:ligatures w14:val="none"/>
+        </w:rPr>
+      </w:pPr>
+    </w:p>
+    <w:p>
+      <w:pPr>
+        <w:spacing w:before="100" w:beforeAutospacing="1" w:after="100" w:afterAutospacing="1" w:line="240" w:lineRule="auto"/>
+        <w:outlineLvl w:val="2"/>
+        <w:rPr>
+          <w:rFonts w:ascii="Times New Roman" w:eastAsia="Times New Roman" w:hAnsi="Times New Roman" w:cs="Times New Roman"/>
+          <w:b/>
+          <w:bCs/>
+          <w:kern w:val="0"/>
+          <w:sz w:val="27"/>
+          <w:szCs w:val="27"/>
+          <w14:ligatures w14:val="none"/>
+        </w:rPr>
+      </w:pPr>
+      <w:r>
+        <w:rPr>
+          <w:rFonts w:ascii="Times New Roman" w:eastAsia="Times New Roman" w:hAnsi="Times New Roman" w:cs="Times New Roman"/>
+          <w:b/>
+          <w:bCs/>
+          <w:kern w:val="0"/>
+          <w:sz w:val="27"/>
+          <w:szCs w:val="27"/>
+          <w14:ligatures w14:val="none"/>
+        </w:rPr>
+        <w:t>Conversation &amp; Session Management (4 steps)</w:t>
+      </w:r>
+    </w:p>
+    <w:p>
+      <w:pPr>
+        <w:numPr>
+          <w:ilvl w:val="0"/>
+          <w:numId w:val="16"/>
+        </w:numPr>
+        <w:spacing w:before="100" w:beforeAutospacing="1" w:after="100" w:afterAutospacing="1" w:line="240" w:lineRule="auto"/>
+        <w:rPr>
+          <w:rFonts w:ascii="Times New Roman" w:eastAsia="Times New Roman" w:hAnsi="Times New Roman" w:cs="Times New Roman"/>
+          <w:kern w:val="0"/>
+          <w14:ligatures w14:val="none"/>
+        </w:rPr>
+      </w:pPr>
+      <w:r>
+        <w:rPr>
+          <w:rFonts w:ascii="Times New Roman" w:eastAsia="Times New Roman" w:hAnsi="Times New Roman" w:cs="Times New Roman"/>
+          <w:kern w:val="0"/>
+          <w14:ligatures w14:val="none"/>
+        </w:rPr>
+        <w:t>Store user conversations in memory or DB (optional).</w:t>
+      </w:r>
+    </w:p>
+    <w:p>
+      <w:pPr>
+        <w:numPr>
+          <w:ilvl w:val="0"/>
+          <w:numId w:val="16"/>
+        </w:numPr>
+        <w:spacing w:before="100" w:beforeAutospacing="1" w:after="100" w:afterAutospacing="1" w:line="240" w:lineRule="auto"/>
+        <w:rPr>
+          <w:rFonts w:ascii="Times New Roman" w:eastAsia="Times New Roman" w:hAnsi="Times New Roman" w:cs="Times New Roman"/>
+          <w:kern w:val="0"/>
+          <w14:ligatures w14:val="none"/>
+        </w:rPr>
+      </w:pPr>
+      <w:r>
+        <w:rPr>
+          <w:rFonts w:ascii="Times New Roman" w:eastAsia="Times New Roman" w:hAnsi="Times New Roman" w:cs="Times New Roman"/>
+          <w:kern w:val="0"/>
+          <w14:ligatures w14:val="none"/>
+        </w:rPr>
+        <w:t>Manage chat context and history for multi-turn dialogue.</w:t>
+      </w:r>
+    </w:p>
+    <w:p>
+      <w:pPr>
+        <w:numPr>
+          <w:ilvl w:val="0"/>
+          <w:numId w:val="16"/>
+        </w:numPr>
+        <w:spacing w:before="100" w:beforeAutospacing="1" w:after="100" w:afterAutospacing="1" w:line="240" w:lineRule="auto"/>
+        <w:rPr>
+          <w:rFonts w:ascii="Times New Roman" w:eastAsia="Times New Roman" w:hAnsi="Times New Roman" w:cs="Times New Roman"/>
+          <w:kern w:val="0"/>
+          <w14:ligatures w14:val="none"/>
+        </w:rPr>
+      </w:pPr>
+      <w:r>
+        <w:rPr>
+          <w:rFonts w:ascii="Times New Roman" w:eastAsia="Times New Roman" w:hAnsi="Times New Roman" w:cs="Times New Roman"/>
+          <w:kern w:val="0"/>
+          <w14:ligatures w14:val="none"/>
+        </w:rPr>
+        <w:t>Implement token or session limits to avoid long context overload.</w:t>
+      </w:r>
+    </w:p>
+    <w:p>
+      <w:pPr>
+        <w:numPr>
+          <w:ilvl w:val="0"/>
+          <w:numId w:val="16"/>
+        </w:numPr>
+        <w:spacing w:before="100" w:beforeAutospacing="1" w:after="100" w:afterAutospacing="1" w:line="240" w:lineRule="auto"/>
+        <w:rPr>
+          <w:rFonts w:ascii="Times New Roman" w:eastAsia="Times New Roman" w:hAnsi="Times New Roman" w:cs="Times New Roman"/>
+          <w:kern w:val="0"/>
+          <w14:ligatures w14:val="none"/>
+        </w:rPr>
+      </w:pPr>
+      <w:r>
+        <w:rPr>
+          <w:rFonts w:ascii="Times New Roman" w:eastAsia="Times New Roman" w:hAnsi="Times New Roman" w:cs="Times New Roman"/>
+          <w:kern w:val="0"/>
+          <w14:ligatures w14:val="none"/>
+        </w:rPr>
+        <w:t>Add clearing/resetting conversation endpoint or functionality.</w:t>
+      </w:r>
+    </w:p>
+    <w:p>
+      <w:pPr>
+        <w:spacing w:after="0" w:line="240" w:lineRule="auto"/>
+        <w:rPr>
+          <w:rFonts w:ascii="Times New Roman" w:eastAsia="Times New Roman" w:hAnsi="Times New Roman" w:cs="Times New Roman"/>
+          <w:kern w:val="0"/>
+          <w14:ligatures w14:val="none"/>
+        </w:rPr>
+      </w:pPr>
+    </w:p>
+    <w:p>
+      <w:pPr>
+        <w:spacing w:before="100" w:beforeAutospacing="1" w:after="100" w:afterAutospacing="1" w:line="240" w:lineRule="auto"/>
+        <w:outlineLvl w:val="2"/>
+        <w:rPr>
+          <w:rFonts w:ascii="Times New Roman" w:eastAsia="Times New Roman" w:hAnsi="Times New Roman" w:cs="Times New Roman"/>
+          <w:b/>
+          <w:bCs/>
+          <w:kern w:val="0"/>
+          <w:sz w:val="27"/>
+          <w:szCs w:val="27"/>
+          <w14:ligatures w14:val="none"/>
+        </w:rPr>
+      </w:pPr>
+      <w:r>
+        <w:rPr>
+          <w:rFonts w:ascii="Times New Roman" w:eastAsia="Times New Roman" w:hAnsi="Times New Roman" w:cs="Times New Roman"/>
+          <w:b/>
+          <w:bCs/>
+          <w:kern w:val="0"/>
+          <w:sz w:val="27"/>
+          <w:szCs w:val="27"/>
+          <w14:ligatures w14:val="none"/>
+        </w:rPr>
+        <w:t>Utility &amp; Security (5 steps)</w:t>
+      </w:r>
+    </w:p>
+    <w:p>
+      <w:pPr>
+        <w:numPr>
+          <w:ilvl w:val="0"/>
+          <w:numId w:val="17"/>
+        </w:numPr>
+        <w:spacing w:before="100" w:beforeAutospacing="1" w:after="100" w:afterAutospacing="1" w:line="240" w:lineRule="auto"/>
+        <w:rPr>
+          <w:rFonts w:ascii="Times New Roman" w:eastAsia="Times New Roman" w:hAnsi="Times New Roman" w:cs="Times New Roman"/>
+          <w:kern w:val="0"/>
+          <w14:ligatures w14:val="none"/>
+        </w:rPr>
+      </w:pPr>
+      <w:r>
+        <w:rPr>
+          <w:rFonts w:ascii="Times New Roman" w:eastAsia="Times New Roman" w:hAnsi="Times New Roman" w:cs="Times New Roman"/>
+          <w:kern w:val="0"/>
+          <w14:ligatures w14:val="none"/>
+        </w:rPr>
+        <w:t>Secure API keys and sensitive info — never log keys in production.</w:t>
+      </w:r>
+    </w:p>
+    <w:p>
+      <w:pPr>
+        <w:numPr>
+          <w:ilvl w:val="0"/>
+          <w:numId w:val="17"/>
+        </w:numPr>
+        <w:spacing w:before="100" w:beforeAutospacing="1" w:after="100" w:afterAutospacing="1" w:line="240" w:lineRule="auto"/>
+        <w:rPr>
+          <w:rFonts w:ascii="Times New Roman" w:eastAsia="Times New Roman" w:hAnsi="Times New Roman" w:cs="Times New Roman"/>
+          <w:kern w:val="0"/>
+          <w14:ligatures w14:val="none"/>
+        </w:rPr>
+      </w:pPr>
+      <w:r>
+        <w:rPr>
+          <w:rFonts w:ascii="Times New Roman" w:eastAsia="Times New Roman" w:hAnsi="Times New Roman" w:cs="Times New Roman"/>
+          <w:kern w:val="0"/>
+          <w14:ligatures w14:val="none"/>
+        </w:rPr>
+        <w:t>Validate uploaded file types and sizes.</w:t>
+      </w:r>
+    </w:p>
+    <w:p>
+      <w:pPr>
+        <w:numPr>
+          <w:ilvl w:val="0"/>
+          <w:numId w:val="17"/>
+        </w:numPr>
+        <w:spacing w:before="100" w:beforeAutospacing="1" w:after="100" w:afterAutospacing="1" w:line="240" w:lineRule="auto"/>
+        <w:rPr>
+          <w:rFonts w:ascii="Times New Roman" w:eastAsia="Times New Roman" w:hAnsi="Times New Roman" w:cs="Times New Roman"/>
+          <w:kern w:val="0"/>
+          <w14:ligatures w14:val="none"/>
+        </w:rPr>
+      </w:pPr>
+      <w:r>
+        <w:rPr>
+          <w:rFonts w:ascii="Times New Roman" w:eastAsia="Times New Roman" w:hAnsi="Times New Roman" w:cs="Times New Roman"/>
+          <w:kern w:val="0"/>
+          <w14:ligatures w14:val="none"/>
+        </w:rPr>
+        <w:t>Handle concurrency with async endpoints.</w:t>
+      </w:r>
+    </w:p>
+    <w:p>
+      <w:pPr>
+        <w:numPr>
+          <w:ilvl w:val="0"/>
+          <w:numId w:val="17"/>
+        </w:numPr>
+        <w:spacing w:before="100" w:beforeAutospacing="1" w:after="100" w:afterAutospacing="1" w:line="240" w:lineRule="auto"/>
+        <w:rPr>
+          <w:rFonts w:ascii="Times New Roman" w:eastAsia="Times New Roman" w:hAnsi="Times New Roman" w:cs="Times New Roman"/>
+          <w:kern w:val="0"/>
+          <w14:ligatures w14:val="none"/>
+        </w:rPr>
+      </w:pPr>
+      <w:r>
+        <w:rPr>
+          <w:rFonts w:ascii="Times New Roman" w:eastAsia="Times New Roman" w:hAnsi="Times New Roman" w:cs="Times New Roman"/>
+          <w:kern w:val="0"/>
+          <w14:ligatures w14:val="none"/>
+        </w:rPr>
+        <w:t>Add rate limiting or request throttling (optional).</w:t>
+      </w:r>
+    </w:p>
+    <w:p>
+      <w:pPr>
+        <w:numPr>
+          <w:ilvl w:val="0"/>
+          <w:numId w:val="17"/>
+        </w:numPr>
+        <w:spacing w:before="100" w:beforeAutospacing="1" w:after="100" w:afterAutospacing="1" w:line="240" w:lineRule="auto"/>
+        <w:rPr>
+          <w:rFonts w:ascii="Times New Roman" w:eastAsia="Times New Roman" w:hAnsi="Times New Roman" w:cs="Times New Roman"/>
+          <w:kern w:val="0"/>
+          <w14:ligatures w14:val="none"/>
+        </w:rPr>
+      </w:pPr>
+      <w:r>
+        <w:rPr>
+          <w:rFonts w:ascii="Times New Roman" w:eastAsia="Times New Roman" w:hAnsi="Times New Roman" w:cs="Times New Roman"/>
+          <w:kern w:val="0"/>
+          <w14:ligatures w14:val="none"/>
+        </w:rPr>
+        <w:t>Graceful shutdown handlers for cleanup if needed.</w:t>
+      </w:r>
+    </w:p>
+    <w:p>
+      <w:pPr>
+        <w:numPr>
+          <w:ilvl w:val="0"/>
+          <w:numId w:val="17"/>
+        </w:numPr>
+        <w:spacing w:before="100" w:beforeAutospacing="1" w:after="100" w:afterAutospacing="1" w:line="240" w:lineRule="auto"/>
+        <w:rPr>
+          <w:rFonts w:ascii="Times New Roman" w:eastAsia="Times New Roman" w:hAnsi="Times New Roman" w:cs="Times New Roman"/>
+          <w:kern w:val="0"/>
+          <w14:ligatures w14:val="none"/>
+        </w:rPr>
+      </w:pPr>
+      <w:r>
+        <w:rPr>
+          <w:rFonts w:ascii="Times New Roman" w:eastAsia="Times New Roman" w:hAnsi="Times New Roman" w:cs="Times New Roman"/>
+          <w:kern w:val="0"/>
+          <w14:ligatures w14:val="none"/>
+        </w:rPr>
+        <w:t>Use environment variables for configurable parameters.</w:t>
+      </w:r>
+    </w:p>
+    <w:p>
+      <w:pPr>
+        <w:spacing w:before="100" w:beforeAutospacing="1" w:after="100" w:afterAutospacing="1" w:line="240" w:lineRule="auto"/>
+        <w:outlineLvl w:val="2"/>
+        <w:rPr>
+          <w:rFonts w:ascii="Times New Roman" w:eastAsia="Times New Roman" w:hAnsi="Times New Roman" w:cs="Times New Roman"/>
+          <w:b/>
+          <w:bCs/>
+          <w:kern w:val="0"/>
+          <w:sz w:val="27"/>
+          <w:szCs w:val="27"/>
+          <w14:ligatures w14:val="none"/>
+        </w:rPr>
+      </w:pPr>
+      <w:r>
+        <w:rPr>
+          <w:rFonts w:ascii="Times New Roman" w:eastAsia="Times New Roman" w:hAnsi="Times New Roman" w:cs="Times New Roman"/>
+          <w:b/>
+          <w:bCs/>
+          <w:kern w:val="0"/>
+          <w:sz w:val="27"/>
+          <w:szCs w:val="27"/>
+          <w14:ligatures w14:val="none"/>
+        </w:rPr>
+        <w:t>Testing &amp; Debugging (6 steps)</w:t>
+      </w:r>
+    </w:p>
+    <w:p>
+      <w:pPr>
+        <w:numPr>
+          <w:ilvl w:val="0"/>
+          <w:numId w:val="18"/>
+        </w:numPr>
+        <w:spacing w:before="100" w:beforeAutospacing="1" w:after="100" w:afterAutospacing="1" w:line="240" w:lineRule="auto"/>
+        <w:rPr>
+          <w:rFonts w:ascii="Times New Roman" w:eastAsia="Times New Roman" w:hAnsi="Times New Roman" w:cs="Times New Roman"/>
+          <w:kern w:val="0"/>
+          <w14:ligatures w14:val="none"/>
+        </w:rPr>
+      </w:pPr>
+      <w:r>
+        <w:rPr>
+          <w:rFonts w:ascii="Times New Roman" w:eastAsia="Times New Roman" w:hAnsi="Times New Roman" w:cs="Times New Roman"/>
+          <w:kern w:val="0"/>
+          <w14:ligatures w14:val="none"/>
+        </w:rPr>
+        <w:t>Add test cases for document upload and processing.</w:t>
+      </w:r>
+    </w:p>
+    <w:p>
+      <w:pPr>
+        <w:numPr>
+          <w:ilvl w:val="0"/>
+          <w:numId w:val="18"/>
+        </w:numPr>
+        <w:spacing w:before="100" w:beforeAutospacing="1" w:after="100" w:afterAutospacing="1" w:line="240" w:lineRule="auto"/>
+        <w:rPr>
+          <w:rFonts w:ascii="Times New Roman" w:eastAsia="Times New Roman" w:hAnsi="Times New Roman" w:cs="Times New Roman"/>
+          <w:kern w:val="0"/>
+          <w14:ligatures w14:val="none"/>
+        </w:rPr>
+      </w:pPr>
+      <w:r>
+        <w:rPr>
+          <w:rFonts w:ascii="Times New Roman" w:eastAsia="Times New Roman" w:hAnsi="Times New Roman" w:cs="Times New Roman"/>
+          <w:kern w:val="0"/>
+          <w14:ligatures w14:val="none"/>
+        </w:rPr>
+        <w:t>Add test cases for chat query handling and response.</w:t>
+      </w:r>
+    </w:p>
+    <w:p>
+      <w:pPr>
+        <w:numPr>
+          <w:ilvl w:val="0"/>
+          <w:numId w:val="18"/>
+        </w:numPr>
+        <w:spacing w:before="100" w:beforeAutospacing="1" w:after="100" w:afterAutospacing="1" w:line="240" w:lineRule="auto"/>
+        <w:rPr>
+          <w:rFonts w:ascii="Times New Roman" w:eastAsia="Times New Roman" w:hAnsi="Times New Roman" w:cs="Times New Roman"/>
+          <w:kern w:val="0"/>
+          <w14:ligatures w14:val="none"/>
+        </w:rPr>
+      </w:pPr>
+      <w:r>
+        <w:rPr>
+          <w:rFonts w:ascii="Times New Roman" w:eastAsia="Times New Roman" w:hAnsi="Times New Roman" w:cs="Times New Roman"/>
+          <w:kern w:val="0"/>
+          <w14:ligatures w14:val="none"/>
+        </w:rPr>
+        <w:t>Use logging for debugging embedding and retrieval steps.</w:t>
+      </w:r>
+    </w:p>
+    <w:p>
+      <w:pPr>
+        <w:numPr>
+          <w:ilvl w:val="0"/>
+          <w:numId w:val="18"/>
+        </w:numPr>
+        <w:spacing w:before="100" w:beforeAutospacing="1" w:after="100" w:afterAutospacing="1" w:line="240" w:lineRule="auto"/>
+        <w:rPr>
+          <w:rFonts w:ascii="Times New Roman" w:eastAsia="Times New Roman" w:hAnsi="Times New Roman" w:cs="Times New Roman"/>
+          <w:kern w:val="0"/>
+          <w14:ligatures w14:val="none"/>
+        </w:rPr>
+      </w:pPr>
+      <w:r>
+        <w:rPr>
+          <w:rFonts w:ascii="Times New Roman" w:eastAsia="Times New Roman" w:hAnsi="Times New Roman" w:cs="Times New Roman"/>
+          <w:kern w:val="0"/>
+          <w14:ligatures w14:val="none"/>
+        </w:rPr>
+        <w:t>Validate output quality and fix prompt issues.</w:t>
+      </w:r>
+    </w:p>
+    <w:p>
+      <w:pPr>
+        <w:numPr>
+          <w:ilvl w:val="0"/>
+          <w:numId w:val="18"/>
+        </w:numPr>
+        <w:spacing w:before="100" w:beforeAutospacing="1" w:after="100" w:afterAutospacing="1" w:line="240" w:lineRule="auto"/>
+        <w:rPr>
+          <w:rFonts w:ascii="Times New Roman" w:eastAsia="Times New Roman" w:hAnsi="Times New Roman" w:cs="Times New Roman"/>
+          <w:kern w:val="0"/>
+          <w14:ligatures w14:val="none"/>
+        </w:rPr>
+      </w:pPr>
+      <w:r>
+        <w:rPr>
+          <w:rFonts w:ascii="Times New Roman" w:eastAsia="Times New Roman" w:hAnsi="Times New Roman" w:cs="Times New Roman"/>
+          <w:kern w:val="0"/>
+          <w14:ligatures w14:val="none"/>
+        </w:rPr>
+        <w:t>Continuously monitor and update model parameters based on user feedback.</w:t>
       </w:r>
     </w:p>
     <w:p>
@@ -3536,6 +5382,458 @@
     </w:lvl>
   </w:abstractNum>
   <w:abstractNum w:abstractNumId="1" w15:restartNumberingAfterBreak="0">
+    <w:nsid w:val="0A1F7926"/>
+    <w:multiLevelType w:val="multilevel"/>
+    <w:tmpl w:val="EE76C7BA"/>
+    <w:lvl w:ilvl="0">
+      <w:start w:val="6"/>
+      <w:numFmt w:val="decimal"/>
+      <w:lvlText w:val="%1."/>
+      <w:lvlJc w:val="left"/>
+      <w:pPr>
+        <w:tabs>
+          <w:tab w:val="num" w:pos="720"/>
+        </w:tabs>
+        <w:ind w:left="720" w:hanging="360"/>
+      </w:pPr>
+    </w:lvl>
+    <w:lvl w:ilvl="1" w:tentative="1">
+      <w:start w:val="1"/>
+      <w:numFmt w:val="decimal"/>
+      <w:lvlText w:val="%2."/>
+      <w:lvlJc w:val="left"/>
+      <w:pPr>
+        <w:tabs>
+          <w:tab w:val="num" w:pos="1440"/>
+        </w:tabs>
+        <w:ind w:left="1440" w:hanging="360"/>
+      </w:pPr>
+    </w:lvl>
+    <w:lvl w:ilvl="2" w:tentative="1">
+      <w:start w:val="1"/>
+      <w:numFmt w:val="decimal"/>
+      <w:lvlText w:val="%3."/>
+      <w:lvlJc w:val="left"/>
+      <w:pPr>
+        <w:tabs>
+          <w:tab w:val="num" w:pos="2160"/>
+        </w:tabs>
+        <w:ind w:left="2160" w:hanging="360"/>
+      </w:pPr>
+    </w:lvl>
+    <w:lvl w:ilvl="3" w:tentative="1">
+      <w:start w:val="1"/>
+      <w:numFmt w:val="decimal"/>
+      <w:lvlText w:val="%4."/>
+      <w:lvlJc w:val="left"/>
+      <w:pPr>
+        <w:tabs>
+          <w:tab w:val="num" w:pos="2880"/>
+        </w:tabs>
+        <w:ind w:left="2880" w:hanging="360"/>
+      </w:pPr>
+    </w:lvl>
+    <w:lvl w:ilvl="4" w:tentative="1">
+      <w:start w:val="1"/>
+      <w:numFmt w:val="decimal"/>
+      <w:lvlText w:val="%5."/>
+      <w:lvlJc w:val="left"/>
+      <w:pPr>
+        <w:tabs>
+          <w:tab w:val="num" w:pos="3600"/>
+        </w:tabs>
+        <w:ind w:left="3600" w:hanging="360"/>
+      </w:pPr>
+    </w:lvl>
+    <w:lvl w:ilvl="5" w:tentative="1">
+      <w:start w:val="1"/>
+      <w:numFmt w:val="decimal"/>
+      <w:lvlText w:val="%6."/>
+      <w:lvlJc w:val="left"/>
+      <w:pPr>
+        <w:tabs>
+          <w:tab w:val="num" w:pos="4320"/>
+        </w:tabs>
+        <w:ind w:left="4320" w:hanging="360"/>
+      </w:pPr>
+    </w:lvl>
+    <w:lvl w:ilvl="6" w:tentative="1">
+      <w:start w:val="1"/>
+      <w:numFmt w:val="decimal"/>
+      <w:lvlText w:val="%7."/>
+      <w:lvlJc w:val="left"/>
+      <w:pPr>
+        <w:tabs>
+          <w:tab w:val="num" w:pos="5040"/>
+        </w:tabs>
+        <w:ind w:left="5040" w:hanging="360"/>
+      </w:pPr>
+    </w:lvl>
+    <w:lvl w:ilvl="7" w:tentative="1">
+      <w:start w:val="1"/>
+      <w:numFmt w:val="decimal"/>
+      <w:lvlText w:val="%8."/>
+      <w:lvlJc w:val="left"/>
+      <w:pPr>
+        <w:tabs>
+          <w:tab w:val="num" w:pos="5760"/>
+        </w:tabs>
+        <w:ind w:left="5760" w:hanging="360"/>
+      </w:pPr>
+    </w:lvl>
+    <w:lvl w:ilvl="8" w:tentative="1">
+      <w:start w:val="1"/>
+      <w:numFmt w:val="decimal"/>
+      <w:lvlText w:val="%9."/>
+      <w:lvlJc w:val="left"/>
+      <w:pPr>
+        <w:tabs>
+          <w:tab w:val="num" w:pos="6480"/>
+        </w:tabs>
+        <w:ind w:left="6480" w:hanging="360"/>
+      </w:pPr>
+    </w:lvl>
+  </w:abstractNum>
+  <w:abstractNum w:abstractNumId="2" w15:restartNumberingAfterBreak="0">
+    <w:nsid w:val="0C413CDE"/>
+    <w:multiLevelType w:val="multilevel"/>
+    <w:tmpl w:val="8F205614"/>
+    <w:lvl w:ilvl="0">
+      <w:start w:val="36"/>
+      <w:numFmt w:val="decimal"/>
+      <w:lvlText w:val="%1."/>
+      <w:lvlJc w:val="left"/>
+      <w:pPr>
+        <w:tabs>
+          <w:tab w:val="num" w:pos="720"/>
+        </w:tabs>
+        <w:ind w:left="720" w:hanging="360"/>
+      </w:pPr>
+    </w:lvl>
+    <w:lvl w:ilvl="1" w:tentative="1">
+      <w:start w:val="1"/>
+      <w:numFmt w:val="decimal"/>
+      <w:lvlText w:val="%2."/>
+      <w:lvlJc w:val="left"/>
+      <w:pPr>
+        <w:tabs>
+          <w:tab w:val="num" w:pos="1440"/>
+        </w:tabs>
+        <w:ind w:left="1440" w:hanging="360"/>
+      </w:pPr>
+    </w:lvl>
+    <w:lvl w:ilvl="2" w:tentative="1">
+      <w:start w:val="1"/>
+      <w:numFmt w:val="decimal"/>
+      <w:lvlText w:val="%3."/>
+      <w:lvlJc w:val="left"/>
+      <w:pPr>
+        <w:tabs>
+          <w:tab w:val="num" w:pos="2160"/>
+        </w:tabs>
+        <w:ind w:left="2160" w:hanging="360"/>
+      </w:pPr>
+    </w:lvl>
+    <w:lvl w:ilvl="3" w:tentative="1">
+      <w:start w:val="1"/>
+      <w:numFmt w:val="decimal"/>
+      <w:lvlText w:val="%4."/>
+      <w:lvlJc w:val="left"/>
+      <w:pPr>
+        <w:tabs>
+          <w:tab w:val="num" w:pos="2880"/>
+        </w:tabs>
+        <w:ind w:left="2880" w:hanging="360"/>
+      </w:pPr>
+    </w:lvl>
+    <w:lvl w:ilvl="4" w:tentative="1">
+      <w:start w:val="1"/>
+      <w:numFmt w:val="decimal"/>
+      <w:lvlText w:val="%5."/>
+      <w:lvlJc w:val="left"/>
+      <w:pPr>
+        <w:tabs>
+          <w:tab w:val="num" w:pos="3600"/>
+        </w:tabs>
+        <w:ind w:left="3600" w:hanging="360"/>
+      </w:pPr>
+    </w:lvl>
+    <w:lvl w:ilvl="5" w:tentative="1">
+      <w:start w:val="1"/>
+      <w:numFmt w:val="decimal"/>
+      <w:lvlText w:val="%6."/>
+      <w:lvlJc w:val="left"/>
+      <w:pPr>
+        <w:tabs>
+          <w:tab w:val="num" w:pos="4320"/>
+        </w:tabs>
+        <w:ind w:left="4320" w:hanging="360"/>
+      </w:pPr>
+    </w:lvl>
+    <w:lvl w:ilvl="6" w:tentative="1">
+      <w:start w:val="1"/>
+      <w:numFmt w:val="decimal"/>
+      <w:lvlText w:val="%7."/>
+      <w:lvlJc w:val="left"/>
+      <w:pPr>
+        <w:tabs>
+          <w:tab w:val="num" w:pos="5040"/>
+        </w:tabs>
+        <w:ind w:left="5040" w:hanging="360"/>
+      </w:pPr>
+    </w:lvl>
+    <w:lvl w:ilvl="7" w:tentative="1">
+      <w:start w:val="1"/>
+      <w:numFmt w:val="decimal"/>
+      <w:lvlText w:val="%8."/>
+      <w:lvlJc w:val="left"/>
+      <w:pPr>
+        <w:tabs>
+          <w:tab w:val="num" w:pos="5760"/>
+        </w:tabs>
+        <w:ind w:left="5760" w:hanging="360"/>
+      </w:pPr>
+    </w:lvl>
+    <w:lvl w:ilvl="8" w:tentative="1">
+      <w:start w:val="1"/>
+      <w:numFmt w:val="decimal"/>
+      <w:lvlText w:val="%9."/>
+      <w:lvlJc w:val="left"/>
+      <w:pPr>
+        <w:tabs>
+          <w:tab w:val="num" w:pos="6480"/>
+        </w:tabs>
+        <w:ind w:left="6480" w:hanging="360"/>
+      </w:pPr>
+    </w:lvl>
+  </w:abstractNum>
+  <w:abstractNum w:abstractNumId="3" w15:restartNumberingAfterBreak="0">
+    <w:nsid w:val="0D0775F8"/>
+    <w:multiLevelType w:val="multilevel"/>
+    <w:tmpl w:val="195401BE"/>
+    <w:lvl w:ilvl="0">
+      <w:start w:val="1"/>
+      <w:numFmt w:val="decimal"/>
+      <w:lvlText w:val="%1."/>
+      <w:lvlJc w:val="left"/>
+      <w:pPr>
+        <w:tabs>
+          <w:tab w:val="num" w:pos="720"/>
+        </w:tabs>
+        <w:ind w:left="720" w:hanging="360"/>
+      </w:pPr>
+    </w:lvl>
+    <w:lvl w:ilvl="1" w:tentative="1">
+      <w:start w:val="1"/>
+      <w:numFmt w:val="decimal"/>
+      <w:lvlText w:val="%2."/>
+      <w:lvlJc w:val="left"/>
+      <w:pPr>
+        <w:tabs>
+          <w:tab w:val="num" w:pos="1440"/>
+        </w:tabs>
+        <w:ind w:left="1440" w:hanging="360"/>
+      </w:pPr>
+    </w:lvl>
+    <w:lvl w:ilvl="2" w:tentative="1">
+      <w:start w:val="1"/>
+      <w:numFmt w:val="decimal"/>
+      <w:lvlText w:val="%3."/>
+      <w:lvlJc w:val="left"/>
+      <w:pPr>
+        <w:tabs>
+          <w:tab w:val="num" w:pos="2160"/>
+        </w:tabs>
+        <w:ind w:left="2160" w:hanging="360"/>
+      </w:pPr>
+    </w:lvl>
+    <w:lvl w:ilvl="3" w:tentative="1">
+      <w:start w:val="1"/>
+      <w:numFmt w:val="decimal"/>
+      <w:lvlText w:val="%4."/>
+      <w:lvlJc w:val="left"/>
+      <w:pPr>
+        <w:tabs>
+          <w:tab w:val="num" w:pos="2880"/>
+        </w:tabs>
+        <w:ind w:left="2880" w:hanging="360"/>
+      </w:pPr>
+    </w:lvl>
+    <w:lvl w:ilvl="4" w:tentative="1">
+      <w:start w:val="1"/>
+      <w:numFmt w:val="decimal"/>
+      <w:lvlText w:val="%5."/>
+      <w:lvlJc w:val="left"/>
+      <w:pPr>
+        <w:tabs>
+          <w:tab w:val="num" w:pos="3600"/>
+        </w:tabs>
+        <w:ind w:left="3600" w:hanging="360"/>
+      </w:pPr>
+    </w:lvl>
+    <w:lvl w:ilvl="5" w:tentative="1">
+      <w:start w:val="1"/>
+      <w:numFmt w:val="decimal"/>
+      <w:lvlText w:val="%6."/>
+      <w:lvlJc w:val="left"/>
+      <w:pPr>
+        <w:tabs>
+          <w:tab w:val="num" w:pos="4320"/>
+        </w:tabs>
+        <w:ind w:left="4320" w:hanging="360"/>
+      </w:pPr>
+    </w:lvl>
+    <w:lvl w:ilvl="6" w:tentative="1">
+      <w:start w:val="1"/>
+      <w:numFmt w:val="decimal"/>
+      <w:lvlText w:val="%7."/>
+      <w:lvlJc w:val="left"/>
+      <w:pPr>
+        <w:tabs>
+          <w:tab w:val="num" w:pos="5040"/>
+        </w:tabs>
+        <w:ind w:left="5040" w:hanging="360"/>
+      </w:pPr>
+    </w:lvl>
+    <w:lvl w:ilvl="7" w:tentative="1">
+      <w:start w:val="1"/>
+      <w:numFmt w:val="decimal"/>
+      <w:lvlText w:val="%8."/>
+      <w:lvlJc w:val="left"/>
+      <w:pPr>
+        <w:tabs>
+          <w:tab w:val="num" w:pos="5760"/>
+        </w:tabs>
+        <w:ind w:left="5760" w:hanging="360"/>
+      </w:pPr>
+    </w:lvl>
+    <w:lvl w:ilvl="8" w:tentative="1">
+      <w:start w:val="1"/>
+      <w:numFmt w:val="decimal"/>
+      <w:lvlText w:val="%9."/>
+      <w:lvlJc w:val="left"/>
+      <w:pPr>
+        <w:tabs>
+          <w:tab w:val="num" w:pos="6480"/>
+        </w:tabs>
+        <w:ind w:left="6480" w:hanging="360"/>
+      </w:pPr>
+    </w:lvl>
+  </w:abstractNum>
+  <w:abstractNum w:abstractNumId="4" w15:restartNumberingAfterBreak="0">
+    <w:nsid w:val="100A08EE"/>
+    <w:multiLevelType w:val="multilevel"/>
+    <w:tmpl w:val="6382F820"/>
+    <w:lvl w:ilvl="0">
+      <w:start w:val="46"/>
+      <w:numFmt w:val="decimal"/>
+      <w:lvlText w:val="%1."/>
+      <w:lvlJc w:val="left"/>
+      <w:pPr>
+        <w:tabs>
+          <w:tab w:val="num" w:pos="720"/>
+        </w:tabs>
+        <w:ind w:left="720" w:hanging="360"/>
+      </w:pPr>
+    </w:lvl>
+    <w:lvl w:ilvl="1" w:tentative="1">
+      <w:start w:val="1"/>
+      <w:numFmt w:val="decimal"/>
+      <w:lvlText w:val="%2."/>
+      <w:lvlJc w:val="left"/>
+      <w:pPr>
+        <w:tabs>
+          <w:tab w:val="num" w:pos="1440"/>
+        </w:tabs>
+        <w:ind w:left="1440" w:hanging="360"/>
+      </w:pPr>
+    </w:lvl>
+    <w:lvl w:ilvl="2" w:tentative="1">
+      <w:start w:val="1"/>
+      <w:numFmt w:val="decimal"/>
+      <w:lvlText w:val="%3."/>
+      <w:lvlJc w:val="left"/>
+      <w:pPr>
+        <w:tabs>
+          <w:tab w:val="num" w:pos="2160"/>
+        </w:tabs>
+        <w:ind w:left="2160" w:hanging="360"/>
+      </w:pPr>
+    </w:lvl>
+    <w:lvl w:ilvl="3" w:tentative="1">
+      <w:start w:val="1"/>
+      <w:numFmt w:val="decimal"/>
+      <w:lvlText w:val="%4."/>
+      <w:lvlJc w:val="left"/>
+      <w:pPr>
+        <w:tabs>
+          <w:tab w:val="num" w:pos="2880"/>
+        </w:tabs>
+        <w:ind w:left="2880" w:hanging="360"/>
+      </w:pPr>
+    </w:lvl>
+    <w:lvl w:ilvl="4" w:tentative="1">
+      <w:start w:val="1"/>
+      <w:numFmt w:val="decimal"/>
+      <w:lvlText w:val="%5."/>
+      <w:lvlJc w:val="left"/>
+      <w:pPr>
+        <w:tabs>
+          <w:tab w:val="num" w:pos="3600"/>
+        </w:tabs>
+        <w:ind w:left="3600" w:hanging="360"/>
+      </w:pPr>
+    </w:lvl>
+    <w:lvl w:ilvl="5" w:tentative="1">
+      <w:start w:val="1"/>
+      <w:numFmt w:val="decimal"/>
+      <w:lvlText w:val="%6."/>
+      <w:lvlJc w:val="left"/>
+      <w:pPr>
+        <w:tabs>
+          <w:tab w:val="num" w:pos="4320"/>
+        </w:tabs>
+        <w:ind w:left="4320" w:hanging="360"/>
+      </w:pPr>
+    </w:lvl>
+    <w:lvl w:ilvl="6" w:tentative="1">
+      <w:start w:val="1"/>
+      <w:numFmt w:val="decimal"/>
+      <w:lvlText w:val="%7."/>
+      <w:lvlJc w:val="left"/>
+      <w:pPr>
+        <w:tabs>
+          <w:tab w:val="num" w:pos="5040"/>
+        </w:tabs>
+        <w:ind w:left="5040" w:hanging="360"/>
+      </w:pPr>
+    </w:lvl>
+    <w:lvl w:ilvl="7" w:tentative="1">
+      <w:start w:val="1"/>
+      <w:numFmt w:val="decimal"/>
+      <w:lvlText w:val="%8."/>
+      <w:lvlJc w:val="left"/>
+      <w:pPr>
+        <w:tabs>
+          <w:tab w:val="num" w:pos="5760"/>
+        </w:tabs>
+        <w:ind w:left="5760" w:hanging="360"/>
+      </w:pPr>
+    </w:lvl>
+    <w:lvl w:ilvl="8" w:tentative="1">
+      <w:start w:val="1"/>
+      <w:numFmt w:val="decimal"/>
+      <w:lvlText w:val="%9."/>
+      <w:lvlJc w:val="left"/>
+      <w:pPr>
+        <w:tabs>
+          <w:tab w:val="num" w:pos="6480"/>
+        </w:tabs>
+        <w:ind w:left="6480" w:hanging="360"/>
+      </w:pPr>
+    </w:lvl>
+  </w:abstractNum>
+  <w:abstractNum w:abstractNumId="5" w15:restartNumberingAfterBreak="0">
     <w:nsid w:val="11547F66"/>
     <w:multiLevelType w:val="multilevel"/>
     <w:tmpl w:val="718C8BA4"/>
@@ -3648,7 +5946,7 @@
       </w:pPr>
     </w:lvl>
   </w:abstractNum>
-  <w:abstractNum w:abstractNumId="2" w15:restartNumberingAfterBreak="0">
+  <w:abstractNum w:abstractNumId="6" w15:restartNumberingAfterBreak="0">
     <w:nsid w:val="161E26F8"/>
     <w:multiLevelType w:val="multilevel"/>
     <w:tmpl w:val="42B8114C"/>
@@ -3761,7 +6059,120 @@
       </w:pPr>
     </w:lvl>
   </w:abstractNum>
-  <w:abstractNum w:abstractNumId="3" w15:restartNumberingAfterBreak="0">
+  <w:abstractNum w:abstractNumId="7" w15:restartNumberingAfterBreak="0">
+    <w:nsid w:val="17111D92"/>
+    <w:multiLevelType w:val="multilevel"/>
+    <w:tmpl w:val="42A2CD4E"/>
+    <w:lvl w:ilvl="0">
+      <w:start w:val="40"/>
+      <w:numFmt w:val="decimal"/>
+      <w:lvlText w:val="%1."/>
+      <w:lvlJc w:val="left"/>
+      <w:pPr>
+        <w:tabs>
+          <w:tab w:val="num" w:pos="720"/>
+        </w:tabs>
+        <w:ind w:left="720" w:hanging="360"/>
+      </w:pPr>
+    </w:lvl>
+    <w:lvl w:ilvl="1" w:tentative="1">
+      <w:start w:val="1"/>
+      <w:numFmt w:val="decimal"/>
+      <w:lvlText w:val="%2."/>
+      <w:lvlJc w:val="left"/>
+      <w:pPr>
+        <w:tabs>
+          <w:tab w:val="num" w:pos="1440"/>
+        </w:tabs>
+        <w:ind w:left="1440" w:hanging="360"/>
+      </w:pPr>
+    </w:lvl>
+    <w:lvl w:ilvl="2" w:tentative="1">
+      <w:start w:val="1"/>
+      <w:numFmt w:val="decimal"/>
+      <w:lvlText w:val="%3."/>
+      <w:lvlJc w:val="left"/>
+      <w:pPr>
+        <w:tabs>
+          <w:tab w:val="num" w:pos="2160"/>
+        </w:tabs>
+        <w:ind w:left="2160" w:hanging="360"/>
+      </w:pPr>
+    </w:lvl>
+    <w:lvl w:ilvl="3" w:tentative="1">
+      <w:start w:val="1"/>
+      <w:numFmt w:val="decimal"/>
+      <w:lvlText w:val="%4."/>
+      <w:lvlJc w:val="left"/>
+      <w:pPr>
+        <w:tabs>
+          <w:tab w:val="num" w:pos="2880"/>
+        </w:tabs>
+        <w:ind w:left="2880" w:hanging="360"/>
+      </w:pPr>
+    </w:lvl>
+    <w:lvl w:ilvl="4" w:tentative="1">
+      <w:start w:val="1"/>
+      <w:numFmt w:val="decimal"/>
+      <w:lvlText w:val="%5."/>
+      <w:lvlJc w:val="left"/>
+      <w:pPr>
+        <w:tabs>
+          <w:tab w:val="num" w:pos="3600"/>
+        </w:tabs>
+        <w:ind w:left="3600" w:hanging="360"/>
+      </w:pPr>
+    </w:lvl>
+    <w:lvl w:ilvl="5" w:tentative="1">
+      <w:start w:val="1"/>
+      <w:numFmt w:val="decimal"/>
+      <w:lvlText w:val="%6."/>
+      <w:lvlJc w:val="left"/>
+      <w:pPr>
+        <w:tabs>
+          <w:tab w:val="num" w:pos="4320"/>
+        </w:tabs>
+        <w:ind w:left="4320" w:hanging="360"/>
+      </w:pPr>
+    </w:lvl>
+    <w:lvl w:ilvl="6" w:tentative="1">
+      <w:start w:val="1"/>
+      <w:numFmt w:val="decimal"/>
+      <w:lvlText w:val="%7."/>
+      <w:lvlJc w:val="left"/>
+      <w:pPr>
+        <w:tabs>
+          <w:tab w:val="num" w:pos="5040"/>
+        </w:tabs>
+        <w:ind w:left="5040" w:hanging="360"/>
+      </w:pPr>
+    </w:lvl>
+    <w:lvl w:ilvl="7" w:tentative="1">
+      <w:start w:val="1"/>
+      <w:numFmt w:val="decimal"/>
+      <w:lvlText w:val="%8."/>
+      <w:lvlJc w:val="left"/>
+      <w:pPr>
+        <w:tabs>
+          <w:tab w:val="num" w:pos="5760"/>
+        </w:tabs>
+        <w:ind w:left="5760" w:hanging="360"/>
+      </w:pPr>
+    </w:lvl>
+    <w:lvl w:ilvl="8" w:tentative="1">
+      <w:start w:val="1"/>
+      <w:numFmt w:val="decimal"/>
+      <w:lvlText w:val="%9."/>
+      <w:lvlJc w:val="left"/>
+      <w:pPr>
+        <w:tabs>
+          <w:tab w:val="num" w:pos="6480"/>
+        </w:tabs>
+        <w:ind w:left="6480" w:hanging="360"/>
+      </w:pPr>
+    </w:lvl>
+  </w:abstractNum>
+  <w:abstractNum w:abstractNumId="8" w15:restartNumberingAfterBreak="0">
     <w:nsid w:val="1BEE3CE5"/>
     <w:multiLevelType w:val="multilevel"/>
     <w:tmpl w:val="CD90BAA8"/>
@@ -3874,7 +6285,7 @@
       </w:pPr>
     </w:lvl>
   </w:abstractNum>
-  <w:abstractNum w:abstractNumId="4" w15:restartNumberingAfterBreak="0">
+  <w:abstractNum w:abstractNumId="9" w15:restartNumberingAfterBreak="0">
     <w:nsid w:val="1D090D58"/>
     <w:multiLevelType w:val="multilevel"/>
     <w:tmpl w:val="3E220D14"/>
@@ -3987,7 +6398,120 @@
       </w:pPr>
     </w:lvl>
   </w:abstractNum>
-  <w:abstractNum w:abstractNumId="5" w15:restartNumberingAfterBreak="0">
+  <w:abstractNum w:abstractNumId="10" w15:restartNumberingAfterBreak="0">
+    <w:nsid w:val="2AAF2C15"/>
+    <w:multiLevelType w:val="multilevel"/>
+    <w:tmpl w:val="CC14C344"/>
+    <w:lvl w:ilvl="0">
+      <w:start w:val="17"/>
+      <w:numFmt w:val="decimal"/>
+      <w:lvlText w:val="%1."/>
+      <w:lvlJc w:val="left"/>
+      <w:pPr>
+        <w:tabs>
+          <w:tab w:val="num" w:pos="720"/>
+        </w:tabs>
+        <w:ind w:left="720" w:hanging="360"/>
+      </w:pPr>
+    </w:lvl>
+    <w:lvl w:ilvl="1" w:tentative="1">
+      <w:start w:val="1"/>
+      <w:numFmt w:val="decimal"/>
+      <w:lvlText w:val="%2."/>
+      <w:lvlJc w:val="left"/>
+      <w:pPr>
+        <w:tabs>
+          <w:tab w:val="num" w:pos="1440"/>
+        </w:tabs>
+        <w:ind w:left="1440" w:hanging="360"/>
+      </w:pPr>
+    </w:lvl>
+    <w:lvl w:ilvl="2" w:tentative="1">
+      <w:start w:val="1"/>
+      <w:numFmt w:val="decimal"/>
+      <w:lvlText w:val="%3."/>
+      <w:lvlJc w:val="left"/>
+      <w:pPr>
+        <w:tabs>
+          <w:tab w:val="num" w:pos="2160"/>
+        </w:tabs>
+        <w:ind w:left="2160" w:hanging="360"/>
+      </w:pPr>
+    </w:lvl>
+    <w:lvl w:ilvl="3" w:tentative="1">
+      <w:start w:val="1"/>
+      <w:numFmt w:val="decimal"/>
+      <w:lvlText w:val="%4."/>
+      <w:lvlJc w:val="left"/>
+      <w:pPr>
+        <w:tabs>
+          <w:tab w:val="num" w:pos="2880"/>
+        </w:tabs>
+        <w:ind w:left="2880" w:hanging="360"/>
+      </w:pPr>
+    </w:lvl>
+    <w:lvl w:ilvl="4" w:tentative="1">
+      <w:start w:val="1"/>
+      <w:numFmt w:val="decimal"/>
+      <w:lvlText w:val="%5."/>
+      <w:lvlJc w:val="left"/>
+      <w:pPr>
+        <w:tabs>
+          <w:tab w:val="num" w:pos="3600"/>
+        </w:tabs>
+        <w:ind w:left="3600" w:hanging="360"/>
+      </w:pPr>
+    </w:lvl>
+    <w:lvl w:ilvl="5" w:tentative="1">
+      <w:start w:val="1"/>
+      <w:numFmt w:val="decimal"/>
+      <w:lvlText w:val="%6."/>
+      <w:lvlJc w:val="left"/>
+      <w:pPr>
+        <w:tabs>
+          <w:tab w:val="num" w:pos="4320"/>
+        </w:tabs>
+        <w:ind w:left="4320" w:hanging="360"/>
+      </w:pPr>
+    </w:lvl>
+    <w:lvl w:ilvl="6" w:tentative="1">
+      <w:start w:val="1"/>
+      <w:numFmt w:val="decimal"/>
+      <w:lvlText w:val="%7."/>
+      <w:lvlJc w:val="left"/>
+      <w:pPr>
+        <w:tabs>
+          <w:tab w:val="num" w:pos="5040"/>
+        </w:tabs>
+        <w:ind w:left="5040" w:hanging="360"/>
+      </w:pPr>
+    </w:lvl>
+    <w:lvl w:ilvl="7" w:tentative="1">
+      <w:start w:val="1"/>
+      <w:numFmt w:val="decimal"/>
+      <w:lvlText w:val="%8."/>
+      <w:lvlJc w:val="left"/>
+      <w:pPr>
+        <w:tabs>
+          <w:tab w:val="num" w:pos="5760"/>
+        </w:tabs>
+        <w:ind w:left="5760" w:hanging="360"/>
+      </w:pPr>
+    </w:lvl>
+    <w:lvl w:ilvl="8" w:tentative="1">
+      <w:start w:val="1"/>
+      <w:numFmt w:val="decimal"/>
+      <w:lvlText w:val="%9."/>
+      <w:lvlJc w:val="left"/>
+      <w:pPr>
+        <w:tabs>
+          <w:tab w:val="num" w:pos="6480"/>
+        </w:tabs>
+        <w:ind w:left="6480" w:hanging="360"/>
+      </w:pPr>
+    </w:lvl>
+  </w:abstractNum>
+  <w:abstractNum w:abstractNumId="11" w15:restartNumberingAfterBreak="0">
     <w:nsid w:val="3A8D73FF"/>
     <w:multiLevelType w:val="multilevel"/>
     <w:tmpl w:val="99EEBE5C"/>
@@ -4100,7 +6624,7 @@
       </w:pPr>
     </w:lvl>
   </w:abstractNum>
-  <w:abstractNum w:abstractNumId="6" w15:restartNumberingAfterBreak="0">
+  <w:abstractNum w:abstractNumId="12" w15:restartNumberingAfterBreak="0">
     <w:nsid w:val="3E83658F"/>
     <w:multiLevelType w:val="multilevel"/>
     <w:tmpl w:val="DA2C6AE4"/>
@@ -4213,7 +6737,7 @@
       </w:pPr>
     </w:lvl>
   </w:abstractNum>
-  <w:abstractNum w:abstractNumId="7" w15:restartNumberingAfterBreak="0">
+  <w:abstractNum w:abstractNumId="13" w15:restartNumberingAfterBreak="0">
     <w:nsid w:val="503E2DDD"/>
     <w:multiLevelType w:val="multilevel"/>
     <w:tmpl w:val="7AA0AF3C"/>
@@ -4326,7 +6850,120 @@
       </w:pPr>
     </w:lvl>
   </w:abstractNum>
-  <w:abstractNum w:abstractNumId="8" w15:restartNumberingAfterBreak="0">
+  <w:abstractNum w:abstractNumId="14" w15:restartNumberingAfterBreak="0">
+    <w:nsid w:val="53937CD6"/>
+    <w:multiLevelType w:val="multilevel"/>
+    <w:tmpl w:val="C13A4D58"/>
+    <w:lvl w:ilvl="0">
+      <w:start w:val="21"/>
+      <w:numFmt w:val="decimal"/>
+      <w:lvlText w:val="%1."/>
+      <w:lvlJc w:val="left"/>
+      <w:pPr>
+        <w:tabs>
+          <w:tab w:val="num" w:pos="720"/>
+        </w:tabs>
+        <w:ind w:left="720" w:hanging="360"/>
+      </w:pPr>
+    </w:lvl>
+    <w:lvl w:ilvl="1" w:tentative="1">
+      <w:start w:val="1"/>
+      <w:numFmt w:val="decimal"/>
+      <w:lvlText w:val="%2."/>
+      <w:lvlJc w:val="left"/>
+      <w:pPr>
+        <w:tabs>
+          <w:tab w:val="num" w:pos="1440"/>
+        </w:tabs>
+        <w:ind w:left="1440" w:hanging="360"/>
+      </w:pPr>
+    </w:lvl>
+    <w:lvl w:ilvl="2" w:tentative="1">
+      <w:start w:val="1"/>
+      <w:numFmt w:val="decimal"/>
+      <w:lvlText w:val="%3."/>
+      <w:lvlJc w:val="left"/>
+      <w:pPr>
+        <w:tabs>
+          <w:tab w:val="num" w:pos="2160"/>
+        </w:tabs>
+        <w:ind w:left="2160" w:hanging="360"/>
+      </w:pPr>
+    </w:lvl>
+    <w:lvl w:ilvl="3" w:tentative="1">
+      <w:start w:val="1"/>
+      <w:numFmt w:val="decimal"/>
+      <w:lvlText w:val="%4."/>
+      <w:lvlJc w:val="left"/>
+      <w:pPr>
+        <w:tabs>
+          <w:tab w:val="num" w:pos="2880"/>
+        </w:tabs>
+        <w:ind w:left="2880" w:hanging="360"/>
+      </w:pPr>
+    </w:lvl>
+    <w:lvl w:ilvl="4" w:tentative="1">
+      <w:start w:val="1"/>
+      <w:numFmt w:val="decimal"/>
+      <w:lvlText w:val="%5."/>
+      <w:lvlJc w:val="left"/>
+      <w:pPr>
+        <w:tabs>
+          <w:tab w:val="num" w:pos="3600"/>
+        </w:tabs>
+        <w:ind w:left="3600" w:hanging="360"/>
+      </w:pPr>
+    </w:lvl>
+    <w:lvl w:ilvl="5" w:tentative="1">
+      <w:start w:val="1"/>
+      <w:numFmt w:val="decimal"/>
+      <w:lvlText w:val="%6."/>
+      <w:lvlJc w:val="left"/>
+      <w:pPr>
+        <w:tabs>
+          <w:tab w:val="num" w:pos="4320"/>
+        </w:tabs>
+        <w:ind w:left="4320" w:hanging="360"/>
+      </w:pPr>
+    </w:lvl>
+    <w:lvl w:ilvl="6" w:tentative="1">
+      <w:start w:val="1"/>
+      <w:numFmt w:val="decimal"/>
+      <w:lvlText w:val="%7."/>
+      <w:lvlJc w:val="left"/>
+      <w:pPr>
+        <w:tabs>
+          <w:tab w:val="num" w:pos="5040"/>
+        </w:tabs>
+        <w:ind w:left="5040" w:hanging="360"/>
+      </w:pPr>
+    </w:lvl>
+    <w:lvl w:ilvl="7" w:tentative="1">
+      <w:start w:val="1"/>
+      <w:numFmt w:val="decimal"/>
+      <w:lvlText w:val="%8."/>
+      <w:lvlJc w:val="left"/>
+      <w:pPr>
+        <w:tabs>
+          <w:tab w:val="num" w:pos="5760"/>
+        </w:tabs>
+        <w:ind w:left="5760" w:hanging="360"/>
+      </w:pPr>
+    </w:lvl>
+    <w:lvl w:ilvl="8" w:tentative="1">
+      <w:start w:val="1"/>
+      <w:numFmt w:val="decimal"/>
+      <w:lvlText w:val="%9."/>
+      <w:lvlJc w:val="left"/>
+      <w:pPr>
+        <w:tabs>
+          <w:tab w:val="num" w:pos="6480"/>
+        </w:tabs>
+        <w:ind w:left="6480" w:hanging="360"/>
+      </w:pPr>
+    </w:lvl>
+  </w:abstractNum>
+  <w:abstractNum w:abstractNumId="15" w15:restartNumberingAfterBreak="0">
     <w:nsid w:val="706409AA"/>
     <w:multiLevelType w:val="multilevel"/>
     <w:tmpl w:val="BDB20FDC"/>
@@ -4439,32 +7076,285 @@
       </w:pPr>
     </w:lvl>
   </w:abstractNum>
+  <w:abstractNum w:abstractNumId="16" w15:restartNumberingAfterBreak="0">
+    <w:nsid w:val="748F52C0"/>
+    <w:multiLevelType w:val="multilevel"/>
+    <w:tmpl w:val="895AE582"/>
+    <w:lvl w:ilvl="0">
+      <w:start w:val="27"/>
+      <w:numFmt w:val="decimal"/>
+      <w:lvlText w:val="%1."/>
+      <w:lvlJc w:val="left"/>
+      <w:pPr>
+        <w:tabs>
+          <w:tab w:val="num" w:pos="720"/>
+        </w:tabs>
+        <w:ind w:left="720" w:hanging="360"/>
+      </w:pPr>
+    </w:lvl>
+    <w:lvl w:ilvl="1" w:tentative="1">
+      <w:start w:val="1"/>
+      <w:numFmt w:val="decimal"/>
+      <w:lvlText w:val="%2."/>
+      <w:lvlJc w:val="left"/>
+      <w:pPr>
+        <w:tabs>
+          <w:tab w:val="num" w:pos="1440"/>
+        </w:tabs>
+        <w:ind w:left="1440" w:hanging="360"/>
+      </w:pPr>
+    </w:lvl>
+    <w:lvl w:ilvl="2" w:tentative="1">
+      <w:start w:val="1"/>
+      <w:numFmt w:val="decimal"/>
+      <w:lvlText w:val="%3."/>
+      <w:lvlJc w:val="left"/>
+      <w:pPr>
+        <w:tabs>
+          <w:tab w:val="num" w:pos="2160"/>
+        </w:tabs>
+        <w:ind w:left="2160" w:hanging="360"/>
+      </w:pPr>
+    </w:lvl>
+    <w:lvl w:ilvl="3" w:tentative="1">
+      <w:start w:val="1"/>
+      <w:numFmt w:val="decimal"/>
+      <w:lvlText w:val="%4."/>
+      <w:lvlJc w:val="left"/>
+      <w:pPr>
+        <w:tabs>
+          <w:tab w:val="num" w:pos="2880"/>
+        </w:tabs>
+        <w:ind w:left="2880" w:hanging="360"/>
+      </w:pPr>
+    </w:lvl>
+    <w:lvl w:ilvl="4" w:tentative="1">
+      <w:start w:val="1"/>
+      <w:numFmt w:val="decimal"/>
+      <w:lvlText w:val="%5."/>
+      <w:lvlJc w:val="left"/>
+      <w:pPr>
+        <w:tabs>
+          <w:tab w:val="num" w:pos="3600"/>
+        </w:tabs>
+        <w:ind w:left="3600" w:hanging="360"/>
+      </w:pPr>
+    </w:lvl>
+    <w:lvl w:ilvl="5" w:tentative="1">
+      <w:start w:val="1"/>
+      <w:numFmt w:val="decimal"/>
+      <w:lvlText w:val="%6."/>
+      <w:lvlJc w:val="left"/>
+      <w:pPr>
+        <w:tabs>
+          <w:tab w:val="num" w:pos="4320"/>
+        </w:tabs>
+        <w:ind w:left="4320" w:hanging="360"/>
+      </w:pPr>
+    </w:lvl>
+    <w:lvl w:ilvl="6" w:tentative="1">
+      <w:start w:val="1"/>
+      <w:numFmt w:val="decimal"/>
+      <w:lvlText w:val="%7."/>
+      <w:lvlJc w:val="left"/>
+      <w:pPr>
+        <w:tabs>
+          <w:tab w:val="num" w:pos="5040"/>
+        </w:tabs>
+        <w:ind w:left="5040" w:hanging="360"/>
+      </w:pPr>
+    </w:lvl>
+    <w:lvl w:ilvl="7" w:tentative="1">
+      <w:start w:val="1"/>
+      <w:numFmt w:val="decimal"/>
+      <w:lvlText w:val="%8."/>
+      <w:lvlJc w:val="left"/>
+      <w:pPr>
+        <w:tabs>
+          <w:tab w:val="num" w:pos="5760"/>
+        </w:tabs>
+        <w:ind w:left="5760" w:hanging="360"/>
+      </w:pPr>
+    </w:lvl>
+    <w:lvl w:ilvl="8" w:tentative="1">
+      <w:start w:val="1"/>
+      <w:numFmt w:val="decimal"/>
+      <w:lvlText w:val="%9."/>
+      <w:lvlJc w:val="left"/>
+      <w:pPr>
+        <w:tabs>
+          <w:tab w:val="num" w:pos="6480"/>
+        </w:tabs>
+        <w:ind w:left="6480" w:hanging="360"/>
+      </w:pPr>
+    </w:lvl>
+  </w:abstractNum>
+  <w:abstractNum w:abstractNumId="17" w15:restartNumberingAfterBreak="0">
+    <w:nsid w:val="7D515F5D"/>
+    <w:multiLevelType w:val="multilevel"/>
+    <w:tmpl w:val="56102F0E"/>
+    <w:lvl w:ilvl="0">
+      <w:start w:val="11"/>
+      <w:numFmt w:val="decimal"/>
+      <w:lvlText w:val="%1."/>
+      <w:lvlJc w:val="left"/>
+      <w:pPr>
+        <w:tabs>
+          <w:tab w:val="num" w:pos="720"/>
+        </w:tabs>
+        <w:ind w:left="720" w:hanging="360"/>
+      </w:pPr>
+    </w:lvl>
+    <w:lvl w:ilvl="1" w:tentative="1">
+      <w:start w:val="1"/>
+      <w:numFmt w:val="decimal"/>
+      <w:lvlText w:val="%2."/>
+      <w:lvlJc w:val="left"/>
+      <w:pPr>
+        <w:tabs>
+          <w:tab w:val="num" w:pos="1440"/>
+        </w:tabs>
+        <w:ind w:left="1440" w:hanging="360"/>
+      </w:pPr>
+    </w:lvl>
+    <w:lvl w:ilvl="2" w:tentative="1">
+      <w:start w:val="1"/>
+      <w:numFmt w:val="decimal"/>
+      <w:lvlText w:val="%3."/>
+      <w:lvlJc w:val="left"/>
+      <w:pPr>
+        <w:tabs>
+          <w:tab w:val="num" w:pos="2160"/>
+        </w:tabs>
+        <w:ind w:left="2160" w:hanging="360"/>
+      </w:pPr>
+    </w:lvl>
+    <w:lvl w:ilvl="3" w:tentative="1">
+      <w:start w:val="1"/>
+      <w:numFmt w:val="decimal"/>
+      <w:lvlText w:val="%4."/>
+      <w:lvlJc w:val="left"/>
+      <w:pPr>
+        <w:tabs>
+          <w:tab w:val="num" w:pos="2880"/>
+        </w:tabs>
+        <w:ind w:left="2880" w:hanging="360"/>
+      </w:pPr>
+    </w:lvl>
+    <w:lvl w:ilvl="4" w:tentative="1">
+      <w:start w:val="1"/>
+      <w:numFmt w:val="decimal"/>
+      <w:lvlText w:val="%5."/>
+      <w:lvlJc w:val="left"/>
+      <w:pPr>
+        <w:tabs>
+          <w:tab w:val="num" w:pos="3600"/>
+        </w:tabs>
+        <w:ind w:left="3600" w:hanging="360"/>
+      </w:pPr>
+    </w:lvl>
+    <w:lvl w:ilvl="5" w:tentative="1">
+      <w:start w:val="1"/>
+      <w:numFmt w:val="decimal"/>
+      <w:lvlText w:val="%6."/>
+      <w:lvlJc w:val="left"/>
+      <w:pPr>
+        <w:tabs>
+          <w:tab w:val="num" w:pos="4320"/>
+        </w:tabs>
+        <w:ind w:left="4320" w:hanging="360"/>
+      </w:pPr>
+    </w:lvl>
+    <w:lvl w:ilvl="6" w:tentative="1">
+      <w:start w:val="1"/>
+      <w:numFmt w:val="decimal"/>
+      <w:lvlText w:val="%7."/>
+      <w:lvlJc w:val="left"/>
+      <w:pPr>
+        <w:tabs>
+          <w:tab w:val="num" w:pos="5040"/>
+        </w:tabs>
+        <w:ind w:left="5040" w:hanging="360"/>
+      </w:pPr>
+    </w:lvl>
+    <w:lvl w:ilvl="7" w:tentative="1">
+      <w:start w:val="1"/>
+      <w:numFmt w:val="decimal"/>
+      <w:lvlText w:val="%8."/>
+      <w:lvlJc w:val="left"/>
+      <w:pPr>
+        <w:tabs>
+          <w:tab w:val="num" w:pos="5760"/>
+        </w:tabs>
+        <w:ind w:left="5760" w:hanging="360"/>
+      </w:pPr>
+    </w:lvl>
+    <w:lvl w:ilvl="8" w:tentative="1">
+      <w:start w:val="1"/>
+      <w:numFmt w:val="decimal"/>
+      <w:lvlText w:val="%9."/>
+      <w:lvlJc w:val="left"/>
+      <w:pPr>
+        <w:tabs>
+          <w:tab w:val="num" w:pos="6480"/>
+        </w:tabs>
+        <w:ind w:left="6480" w:hanging="360"/>
+      </w:pPr>
+    </w:lvl>
+  </w:abstractNum>
   <w:num w:numId="1" w16cid:durableId="1120106148">
     <w:abstractNumId w:val="0"/>
   </w:num>
   <w:num w:numId="2" w16cid:durableId="411582194">
+    <w:abstractNumId w:val="12"/>
+  </w:num>
+  <w:num w:numId="3" w16cid:durableId="526142109">
+    <w:abstractNumId w:val="9"/>
+  </w:num>
+  <w:num w:numId="4" w16cid:durableId="1159733262">
+    <w:abstractNumId w:val="11"/>
+  </w:num>
+  <w:num w:numId="5" w16cid:durableId="1580745182">
+    <w:abstractNumId w:val="15"/>
+  </w:num>
+  <w:num w:numId="6" w16cid:durableId="502352981">
+    <w:abstractNumId w:val="8"/>
+  </w:num>
+  <w:num w:numId="7" w16cid:durableId="986283321">
+    <w:abstractNumId w:val="5"/>
+  </w:num>
+  <w:num w:numId="8" w16cid:durableId="373585054">
+    <w:abstractNumId w:val="13"/>
+  </w:num>
+  <w:num w:numId="9" w16cid:durableId="1717243421">
     <w:abstractNumId w:val="6"/>
   </w:num>
-  <w:num w:numId="3" w16cid:durableId="526142109">
-    <w:abstractNumId w:val="4"/>
-  </w:num>
-  <w:num w:numId="4" w16cid:durableId="1159733262">
-    <w:abstractNumId w:val="5"/>
-  </w:num>
-  <w:num w:numId="5" w16cid:durableId="1580745182">
-    <w:abstractNumId w:val="8"/>
-  </w:num>
-  <w:num w:numId="6" w16cid:durableId="502352981">
+  <w:num w:numId="10" w16cid:durableId="260719026">
     <w:abstractNumId w:val="3"/>
   </w:num>
-  <w:num w:numId="7" w16cid:durableId="986283321">
+  <w:num w:numId="11" w16cid:durableId="1883396962">
     <w:abstractNumId w:val="1"/>
   </w:num>
-  <w:num w:numId="8" w16cid:durableId="373585054">
+  <w:num w:numId="12" w16cid:durableId="1537037485">
+    <w:abstractNumId w:val="17"/>
+  </w:num>
+  <w:num w:numId="13" w16cid:durableId="1137647412">
+    <w:abstractNumId w:val="10"/>
+  </w:num>
+  <w:num w:numId="14" w16cid:durableId="1550920852">
+    <w:abstractNumId w:val="14"/>
+  </w:num>
+  <w:num w:numId="15" w16cid:durableId="814103532">
+    <w:abstractNumId w:val="16"/>
+  </w:num>
+  <w:num w:numId="16" w16cid:durableId="1626234336">
+    <w:abstractNumId w:val="2"/>
+  </w:num>
+  <w:num w:numId="17" w16cid:durableId="1446149085">
     <w:abstractNumId w:val="7"/>
   </w:num>
-  <w:num w:numId="9" w16cid:durableId="1717243421">
-    <w:abstractNumId w:val="2"/>
+  <w:num w:numId="18" w16cid:durableId="866916972">
+    <w:abstractNumId w:val="4"/>
   </w:num>
 </w:numbering>
 </file>

</xml_diff>